<commit_message>
Added actualiti part to diploma
</commit_message>
<xml_diff>
--- a/Вступ.docx
+++ b/Вступ.docx
@@ -5,11 +5,17 @@
     <w:p>
       <w:pPr>
         <w:rPr>
-          <w:lang w:val="uk-UA"/>
-        </w:rPr>
-      </w:pPr>
-      <w:r>
-        <w:rPr>
+          <w:rFonts w:ascii="Times New Roman" w:hAnsi="Times New Roman" w:cs="Times New Roman"/>
+          <w:sz w:val="28"/>
+          <w:szCs w:val="28"/>
+          <w:lang w:val="uk-UA"/>
+        </w:rPr>
+      </w:pPr>
+      <w:r>
+        <w:rPr>
+          <w:rFonts w:ascii="Times New Roman" w:hAnsi="Times New Roman" w:cs="Times New Roman"/>
+          <w:sz w:val="28"/>
+          <w:szCs w:val="28"/>
           <w:lang w:val="uk-UA"/>
         </w:rPr>
         <w:t>Актуальність(Проблема)</w:t>
@@ -18,17 +24,26 @@
     <w:p>
       <w:pPr>
         <w:rPr>
-          <w:lang w:val="uk-UA"/>
-        </w:rPr>
-      </w:pPr>
-      <w:r>
-        <w:rPr>
+          <w:rFonts w:ascii="Times New Roman" w:hAnsi="Times New Roman" w:cs="Times New Roman"/>
+          <w:sz w:val="28"/>
+          <w:szCs w:val="28"/>
+          <w:lang w:val="uk-UA"/>
+        </w:rPr>
+      </w:pPr>
+      <w:r>
+        <w:rPr>
+          <w:rFonts w:ascii="Times New Roman" w:hAnsi="Times New Roman" w:cs="Times New Roman"/>
+          <w:sz w:val="28"/>
+          <w:szCs w:val="28"/>
           <w:lang w:val="ru-UA"/>
         </w:rPr>
         <w:t xml:space="preserve">Проблема 1. </w:t>
       </w:r>
       <w:r>
         <w:rPr>
+          <w:rFonts w:ascii="Times New Roman" w:hAnsi="Times New Roman" w:cs="Times New Roman"/>
+          <w:sz w:val="28"/>
+          <w:szCs w:val="28"/>
           <w:lang w:val="uk-UA"/>
         </w:rPr>
         <w:t>Специфіка нашої галузі</w:t>
@@ -37,17 +52,26 @@
     <w:p>
       <w:pPr>
         <w:rPr>
-          <w:lang w:val="uk-UA"/>
-        </w:rPr>
-      </w:pPr>
-      <w:r>
-        <w:rPr>
+          <w:rFonts w:ascii="Times New Roman" w:hAnsi="Times New Roman" w:cs="Times New Roman"/>
+          <w:sz w:val="28"/>
+          <w:szCs w:val="28"/>
+          <w:lang w:val="uk-UA"/>
+        </w:rPr>
+      </w:pPr>
+      <w:r>
+        <w:rPr>
+          <w:rFonts w:ascii="Times New Roman" w:hAnsi="Times New Roman" w:cs="Times New Roman"/>
+          <w:sz w:val="28"/>
+          <w:szCs w:val="28"/>
           <w:lang w:val="uk-UA"/>
         </w:rPr>
         <w:t xml:space="preserve">ІТ-галузь на відміну від інших галузей характеризується особливо швидкими темпами змін. Така специфіка спеціальності вимагає від ІТ інженерів постійного навчання та вдосконалення своїх навичок, на будь-якому рівні розвитку. </w:t>
       </w:r>
       <w:r>
         <w:rPr>
+          <w:rFonts w:ascii="Times New Roman" w:hAnsi="Times New Roman" w:cs="Times New Roman"/>
+          <w:sz w:val="28"/>
+          <w:szCs w:val="28"/>
           <w:lang w:val="uk-UA"/>
         </w:rPr>
         <w:t xml:space="preserve">Сучасні ІТ компанії шукають не тільки теоретичні знання, але і цілком практичний досвід. </w:t>
@@ -56,23 +80,46 @@
     <w:p>
       <w:pPr>
         <w:rPr>
-          <w:lang w:val="uk-UA"/>
-        </w:rPr>
-      </w:pPr>
-      <w:r>
-        <w:rPr>
-          <w:lang w:val="uk-UA"/>
-        </w:rPr>
-        <w:t>Якщо на заняттях з математики, більшість викладачів полягають на перевірені часом і надійні підручники, що були надруковані ще в 70-х роках минулого століття і це цілком нормально, то залишити той же підхід в ІТ-освіті рівнозначно знищенню ІТ-освіти в цілому.</w:t>
-      </w:r>
-      <w:r>
-        <w:rPr>
+          <w:rFonts w:ascii="Times New Roman" w:hAnsi="Times New Roman" w:cs="Times New Roman"/>
+          <w:sz w:val="28"/>
+          <w:szCs w:val="28"/>
+          <w:lang w:val="uk-UA"/>
+        </w:rPr>
+      </w:pPr>
+      <w:r>
+        <w:rPr>
+          <w:rFonts w:ascii="Times New Roman" w:hAnsi="Times New Roman" w:cs="Times New Roman"/>
+          <w:sz w:val="28"/>
+          <w:szCs w:val="28"/>
+          <w:lang w:val="uk-UA"/>
+        </w:rPr>
+        <w:t>Якщо на заняттях з математики, більшість викладачів полягають на перевірені час</w:t>
+      </w:r>
+      <w:bookmarkStart w:id="0" w:name="_GoBack"/>
+      <w:bookmarkEnd w:id="0"/>
+      <w:r>
+        <w:rPr>
+          <w:rFonts w:ascii="Times New Roman" w:hAnsi="Times New Roman" w:cs="Times New Roman"/>
+          <w:sz w:val="28"/>
+          <w:szCs w:val="28"/>
+          <w:lang w:val="uk-UA"/>
+        </w:rPr>
+        <w:t>ом і надійні підручники, що були надруковані ще в 70-х роках минулого століття і це цілком нормально, то залишити той же підхід в ІТ-освіті рівнозначно знищенню ІТ-освіти в цілому.</w:t>
+      </w:r>
+      <w:r>
+        <w:rPr>
+          <w:rFonts w:ascii="Times New Roman" w:hAnsi="Times New Roman" w:cs="Times New Roman"/>
+          <w:sz w:val="28"/>
+          <w:szCs w:val="28"/>
           <w:lang w:val="uk-UA"/>
         </w:rPr>
         <w:t xml:space="preserve"> Сучасні мови програмування та фреймворки оновлюються </w:t>
       </w:r>
       <w:r>
         <w:rPr>
+          <w:rFonts w:ascii="Times New Roman" w:hAnsi="Times New Roman" w:cs="Times New Roman"/>
+          <w:sz w:val="28"/>
+          <w:szCs w:val="28"/>
           <w:lang w:val="uk-UA"/>
         </w:rPr>
         <w:t>щороку і друкована література просто втрачає свою користь, поступаючись електронним джерелам інформації.</w:t>
@@ -81,11 +128,17 @@
     <w:p>
       <w:pPr>
         <w:rPr>
-          <w:lang w:val="uk-UA"/>
-        </w:rPr>
-      </w:pPr>
-      <w:r>
-        <w:rPr>
+          <w:rFonts w:ascii="Times New Roman" w:hAnsi="Times New Roman" w:cs="Times New Roman"/>
+          <w:sz w:val="28"/>
+          <w:szCs w:val="28"/>
+          <w:lang w:val="uk-UA"/>
+        </w:rPr>
+      </w:pPr>
+      <w:r>
+        <w:rPr>
+          <w:rFonts w:ascii="Times New Roman" w:hAnsi="Times New Roman" w:cs="Times New Roman"/>
+          <w:sz w:val="28"/>
+          <w:szCs w:val="28"/>
           <w:lang w:val="uk-UA"/>
         </w:rPr>
         <w:t>Це в свою чергу накладає на вищі навчальні заклади, які готують ІТ спеціалістів певні обов’язки, а саме:</w:t>
@@ -99,11 +152,17 @@
           <w:numId w:val="1"/>
         </w:numPr>
         <w:rPr>
-          <w:lang w:val="uk-UA"/>
-        </w:rPr>
-      </w:pPr>
-      <w:r>
-        <w:rPr>
+          <w:rFonts w:ascii="Times New Roman" w:hAnsi="Times New Roman" w:cs="Times New Roman"/>
+          <w:sz w:val="28"/>
+          <w:szCs w:val="28"/>
+          <w:lang w:val="uk-UA"/>
+        </w:rPr>
+      </w:pPr>
+      <w:r>
+        <w:rPr>
+          <w:rFonts w:ascii="Times New Roman" w:hAnsi="Times New Roman" w:cs="Times New Roman"/>
+          <w:sz w:val="28"/>
+          <w:szCs w:val="28"/>
           <w:lang w:val="uk-UA"/>
         </w:rPr>
         <w:t>З кожним роком надавати викладачам можливість отримувати нові знання з їх предметної області і відповідно до отриманих знань оновлювати відповідні навчальні програми.</w:t>
@@ -117,29 +176,44 @@
           <w:numId w:val="1"/>
         </w:numPr>
         <w:rPr>
-          <w:lang w:val="uk-UA"/>
-        </w:rPr>
-      </w:pPr>
-      <w:r>
-        <w:rPr>
+          <w:rFonts w:ascii="Times New Roman" w:hAnsi="Times New Roman" w:cs="Times New Roman"/>
+          <w:sz w:val="28"/>
+          <w:szCs w:val="28"/>
+          <w:lang w:val="uk-UA"/>
+        </w:rPr>
+      </w:pPr>
+      <w:r>
+        <w:rPr>
+          <w:rFonts w:ascii="Times New Roman" w:hAnsi="Times New Roman" w:cs="Times New Roman"/>
+          <w:sz w:val="28"/>
+          <w:szCs w:val="28"/>
           <w:lang w:val="uk-UA"/>
         </w:rPr>
         <w:t xml:space="preserve">Проводити аналіз ринку праці відповідно до напрямку підготовки і </w:t>
       </w:r>
       <w:r>
         <w:rPr>
+          <w:rFonts w:ascii="Times New Roman" w:hAnsi="Times New Roman" w:cs="Times New Roman"/>
+          <w:sz w:val="28"/>
+          <w:szCs w:val="28"/>
           <w:lang w:val="uk-UA"/>
         </w:rPr>
         <w:t>створювати нові навчальні курси або заміняти старі на більш нові(в ідеалі кожні 3 роки повністю оновлювати навчальну програму</w:t>
       </w:r>
       <w:r>
         <w:rPr>
+          <w:rFonts w:ascii="Times New Roman" w:hAnsi="Times New Roman" w:cs="Times New Roman"/>
+          <w:sz w:val="28"/>
+          <w:szCs w:val="28"/>
           <w:lang w:val="uk-UA"/>
         </w:rPr>
         <w:t>[4]</w:t>
       </w:r>
       <w:r>
         <w:rPr>
+          <w:rFonts w:ascii="Times New Roman" w:hAnsi="Times New Roman" w:cs="Times New Roman"/>
+          <w:sz w:val="28"/>
+          <w:szCs w:val="28"/>
           <w:lang w:val="uk-UA"/>
         </w:rPr>
         <w:t>)</w:t>
@@ -153,23 +227,35 @@
           <w:numId w:val="1"/>
         </w:numPr>
         <w:rPr>
-          <w:lang w:val="uk-UA"/>
-        </w:rPr>
-      </w:pPr>
-      <w:r>
-        <w:rPr>
+          <w:rFonts w:ascii="Times New Roman" w:hAnsi="Times New Roman" w:cs="Times New Roman"/>
+          <w:sz w:val="28"/>
+          <w:szCs w:val="28"/>
+          <w:lang w:val="uk-UA"/>
+        </w:rPr>
+      </w:pPr>
+      <w:r>
+        <w:rPr>
+          <w:rFonts w:ascii="Times New Roman" w:hAnsi="Times New Roman" w:cs="Times New Roman"/>
+          <w:sz w:val="28"/>
+          <w:szCs w:val="28"/>
           <w:lang w:val="uk-UA"/>
         </w:rPr>
         <w:t>Надавати студентам можливість отримання практично</w:t>
       </w:r>
       <w:r>
         <w:rPr>
+          <w:rFonts w:ascii="Times New Roman" w:hAnsi="Times New Roman" w:cs="Times New Roman"/>
+          <w:sz w:val="28"/>
+          <w:szCs w:val="28"/>
           <w:lang w:val="uk-UA"/>
         </w:rPr>
         <w:t>го досвіду вже під час навчання, н</w:t>
       </w:r>
       <w:r>
         <w:rPr>
+          <w:rFonts w:ascii="Times New Roman" w:hAnsi="Times New Roman" w:cs="Times New Roman"/>
+          <w:sz w:val="28"/>
+          <w:szCs w:val="28"/>
           <w:lang w:val="uk-UA"/>
         </w:rPr>
         <w:t>е очікуючи закінчення вищого навчального закладу.</w:t>
@@ -183,35 +269,53 @@
           <w:numId w:val="1"/>
         </w:numPr>
         <w:rPr>
-          <w:lang w:val="uk-UA"/>
-        </w:rPr>
-      </w:pPr>
-      <w:r>
-        <w:rPr>
+          <w:rFonts w:ascii="Times New Roman" w:hAnsi="Times New Roman" w:cs="Times New Roman"/>
+          <w:sz w:val="28"/>
+          <w:szCs w:val="28"/>
+          <w:lang w:val="uk-UA"/>
+        </w:rPr>
+      </w:pPr>
+      <w:r>
+        <w:rPr>
+          <w:rFonts w:ascii="Times New Roman" w:hAnsi="Times New Roman" w:cs="Times New Roman"/>
+          <w:sz w:val="28"/>
+          <w:szCs w:val="28"/>
           <w:lang w:val="uk-UA"/>
         </w:rPr>
         <w:t>Діджиталізація навчального процесу. Всі навчальні ресурси для студентів більше не можуть друкуватись у вигляді методичок</w:t>
       </w:r>
       <w:r>
         <w:rPr>
+          <w:rFonts w:ascii="Times New Roman" w:hAnsi="Times New Roman" w:cs="Times New Roman"/>
+          <w:sz w:val="28"/>
+          <w:szCs w:val="28"/>
           <w:lang w:val="uk-UA"/>
         </w:rPr>
         <w:t xml:space="preserve">(давайте все ж </w:t>
       </w:r>
       <w:r>
         <w:rPr>
+          <w:rFonts w:ascii="Times New Roman" w:hAnsi="Times New Roman" w:cs="Times New Roman"/>
+          <w:sz w:val="28"/>
+          <w:szCs w:val="28"/>
           <w:lang w:val="uk-UA"/>
         </w:rPr>
         <w:t xml:space="preserve">не забувати </w:t>
       </w:r>
       <w:r>
         <w:rPr>
+          <w:rFonts w:ascii="Times New Roman" w:hAnsi="Times New Roman" w:cs="Times New Roman"/>
+          <w:sz w:val="28"/>
+          <w:szCs w:val="28"/>
           <w:lang w:val="uk-UA"/>
         </w:rPr>
         <w:t>піклуватись про природу).</w:t>
       </w:r>
       <w:r>
         <w:rPr>
+          <w:rFonts w:ascii="Times New Roman" w:hAnsi="Times New Roman" w:cs="Times New Roman"/>
+          <w:sz w:val="28"/>
+          <w:szCs w:val="28"/>
           <w:lang w:val="uk-UA"/>
         </w:rPr>
         <w:t xml:space="preserve"> </w:t>
@@ -220,11 +324,17 @@
     <w:p>
       <w:pPr>
         <w:rPr>
-          <w:lang w:val="uk-UA"/>
-        </w:rPr>
-      </w:pPr>
-      <w:r>
-        <w:rPr>
+          <w:rFonts w:ascii="Times New Roman" w:hAnsi="Times New Roman" w:cs="Times New Roman"/>
+          <w:sz w:val="28"/>
+          <w:szCs w:val="28"/>
+          <w:lang w:val="uk-UA"/>
+        </w:rPr>
+      </w:pPr>
+      <w:r>
+        <w:rPr>
+          <w:rFonts w:ascii="Times New Roman" w:hAnsi="Times New Roman" w:cs="Times New Roman"/>
+          <w:sz w:val="28"/>
+          <w:szCs w:val="28"/>
           <w:lang w:val="uk-UA"/>
         </w:rPr>
         <w:t>При нинішньому підході в ІТ-освіті наведені вище пункти є неможливими по наступним причинам:</w:t>
@@ -238,11 +348,17 @@
           <w:numId w:val="2"/>
         </w:numPr>
         <w:rPr>
-          <w:lang w:val="uk-UA"/>
-        </w:rPr>
-      </w:pPr>
-      <w:r>
-        <w:rPr>
+          <w:rFonts w:ascii="Times New Roman" w:hAnsi="Times New Roman" w:cs="Times New Roman"/>
+          <w:sz w:val="28"/>
+          <w:szCs w:val="28"/>
+          <w:lang w:val="uk-UA"/>
+        </w:rPr>
+      </w:pPr>
+      <w:r>
+        <w:rPr>
+          <w:rFonts w:ascii="Times New Roman" w:hAnsi="Times New Roman" w:cs="Times New Roman"/>
+          <w:sz w:val="28"/>
+          <w:szCs w:val="28"/>
           <w:lang w:val="uk-UA"/>
         </w:rPr>
         <w:t>Занадто складна система модифікації навчального плану не дозволяє швидко змінювати предмети студентів та їх кількість(згідно 2 пункту попереднього списку).</w:t>
@@ -256,14 +372,30 @@
           <w:numId w:val="2"/>
         </w:numPr>
         <w:rPr>
-          <w:lang w:val="uk-UA"/>
-        </w:rPr>
-      </w:pPr>
-      <w:r>
-        <w:rPr>
-          <w:lang w:val="uk-UA"/>
-        </w:rPr>
-        <w:t>Велика різноманітність напрямків та технологій в ІТ-сфері, у зв’язку з чим потрібно або багато викладачів для охоплення всіх технологій , або кожен викладач має охопити самостійно занадто багато напрямків(згідно першого пункту попереднього списку).</w:t>
+          <w:rFonts w:ascii="Times New Roman" w:hAnsi="Times New Roman" w:cs="Times New Roman"/>
+          <w:sz w:val="28"/>
+          <w:szCs w:val="28"/>
+          <w:lang w:val="uk-UA"/>
+        </w:rPr>
+      </w:pPr>
+      <w:r>
+        <w:rPr>
+          <w:rFonts w:ascii="Times New Roman" w:hAnsi="Times New Roman" w:cs="Times New Roman"/>
+          <w:sz w:val="28"/>
+          <w:szCs w:val="28"/>
+          <w:lang w:val="uk-UA"/>
+        </w:rPr>
+        <w:t xml:space="preserve">Велика різноманітність напрямків та технологій в ІТ-сфері, у зв’язку з чим потрібно або багато викладачів для охоплення всіх технологій , або </w:t>
+      </w:r>
+      <w:r>
+        <w:rPr>
+          <w:rFonts w:ascii="Times New Roman" w:hAnsi="Times New Roman" w:cs="Times New Roman"/>
+          <w:sz w:val="28"/>
+          <w:szCs w:val="28"/>
+          <w:lang w:val="uk-UA"/>
+        </w:rPr>
+        <w:lastRenderedPageBreak/>
+        <w:t>кожен викладач має охопити самостійно занадто багато напрямків(згідно першого пункту попереднього списку).</w:t>
       </w:r>
     </w:p>
     <w:p>
@@ -274,11 +406,17 @@
           <w:numId w:val="2"/>
         </w:numPr>
         <w:rPr>
-          <w:lang w:val="uk-UA"/>
-        </w:rPr>
-      </w:pPr>
-      <w:r>
-        <w:rPr>
+          <w:rFonts w:ascii="Times New Roman" w:hAnsi="Times New Roman" w:cs="Times New Roman"/>
+          <w:sz w:val="28"/>
+          <w:szCs w:val="28"/>
+          <w:lang w:val="uk-UA"/>
+        </w:rPr>
+      </w:pPr>
+      <w:r>
+        <w:rPr>
+          <w:rFonts w:ascii="Times New Roman" w:hAnsi="Times New Roman" w:cs="Times New Roman"/>
+          <w:sz w:val="28"/>
+          <w:szCs w:val="28"/>
           <w:lang w:val="uk-UA"/>
         </w:rPr>
         <w:t>Занадто багато інформації, яку студенти просто не зможуть всю опанувати(відповідно 1 пункту попереднього списку).</w:t>
@@ -292,11 +430,17 @@
           <w:numId w:val="2"/>
         </w:numPr>
         <w:rPr>
-          <w:lang w:val="uk-UA"/>
-        </w:rPr>
-      </w:pPr>
-      <w:r>
-        <w:rPr>
+          <w:rFonts w:ascii="Times New Roman" w:hAnsi="Times New Roman" w:cs="Times New Roman"/>
+          <w:sz w:val="28"/>
+          <w:szCs w:val="28"/>
+          <w:lang w:val="uk-UA"/>
+        </w:rPr>
+      </w:pPr>
+      <w:r>
+        <w:rPr>
+          <w:rFonts w:ascii="Times New Roman" w:hAnsi="Times New Roman" w:cs="Times New Roman"/>
+          <w:sz w:val="28"/>
+          <w:szCs w:val="28"/>
           <w:lang w:val="uk-UA"/>
         </w:rPr>
         <w:t>Співпраця вищіх навчальних закладів з ІТ компаніями не достатньо розвинена і не включена у навчальний процес на рівні навчальної програми.(пункт 3 попереднього списку)</w:t>
@@ -305,17 +449,26 @@
     <w:p>
       <w:pPr>
         <w:rPr>
-          <w:lang w:val="uk-UA"/>
-        </w:rPr>
-      </w:pPr>
-      <w:r>
-        <w:rPr>
+          <w:rFonts w:ascii="Times New Roman" w:hAnsi="Times New Roman" w:cs="Times New Roman"/>
+          <w:sz w:val="28"/>
+          <w:szCs w:val="28"/>
+          <w:lang w:val="uk-UA"/>
+        </w:rPr>
+      </w:pPr>
+      <w:r>
+        <w:rPr>
+          <w:rFonts w:ascii="Times New Roman" w:hAnsi="Times New Roman" w:cs="Times New Roman"/>
+          <w:sz w:val="28"/>
+          <w:szCs w:val="28"/>
           <w:lang w:val="uk-UA"/>
         </w:rPr>
         <w:t xml:space="preserve"> </w:t>
       </w:r>
       <w:r>
         <w:rPr>
+          <w:rFonts w:ascii="Times New Roman" w:hAnsi="Times New Roman" w:cs="Times New Roman"/>
+          <w:sz w:val="28"/>
+          <w:szCs w:val="28"/>
           <w:lang w:val="uk-UA"/>
         </w:rPr>
         <w:t>Проблема 2. ДОСВІД!</w:t>
@@ -324,42 +477,53 @@
     <w:p>
       <w:pPr>
         <w:rPr>
-          <w:lang w:val="uk-UA"/>
-        </w:rPr>
-      </w:pPr>
-      <w:r>
-        <w:rPr>
+          <w:rFonts w:ascii="Times New Roman" w:hAnsi="Times New Roman" w:cs="Times New Roman"/>
+          <w:sz w:val="28"/>
+          <w:szCs w:val="28"/>
+          <w:lang w:val="uk-UA"/>
+        </w:rPr>
+      </w:pPr>
+      <w:r>
+        <w:rPr>
+          <w:rFonts w:ascii="Times New Roman" w:hAnsi="Times New Roman" w:cs="Times New Roman"/>
+          <w:sz w:val="28"/>
+          <w:szCs w:val="28"/>
           <w:lang w:val="uk-UA"/>
         </w:rPr>
         <w:t>Наразі всі великі ІТ-компанії України (і д</w:t>
       </w:r>
       <w:r>
         <w:rPr>
-          <w:lang w:val="uk-UA"/>
-        </w:rPr>
-        <w:t>еякі не дуже великі) пропонують для студентів випускних курсів та випускників ІТ-спеціальностей курси за різними напрямками, які цікавлять компанію, що вказує на високу зацікавленість ІТ-компаній в розвитку ІТ-освіти в Україні та готовність до співробітництва. Нажаль, не всі вищі навчальні заклади дійсно розуміють важливість співпраці з ІТ-</w:t>
-      </w:r>
-      <w:r>
-        <w:rPr>
-          <w:lang w:val="uk-UA"/>
-        </w:rPr>
-        <w:lastRenderedPageBreak/>
-        <w:t xml:space="preserve">компаніями та практичного досвіду в цілому. </w:t>
-      </w:r>
-      <w:r>
-        <w:rPr>
+          <w:rFonts w:ascii="Times New Roman" w:hAnsi="Times New Roman" w:cs="Times New Roman"/>
+          <w:sz w:val="28"/>
+          <w:szCs w:val="28"/>
+          <w:lang w:val="uk-UA"/>
+        </w:rPr>
+        <w:t xml:space="preserve">еякі не дуже великі) пропонують для студентів випускних курсів та випускників ІТ-спеціальностей курси за різними напрямками, які цікавлять компанію, що вказує на високу зацікавленість ІТ-компаній в розвитку ІТ-освіти в Україні та готовність до співробітництва. Нажаль, не всі вищі навчальні заклади дійсно розуміють важливість співпраці з ІТ-компаніями та практичного досвіду в цілому. </w:t>
+      </w:r>
+      <w:r>
+        <w:rPr>
+          <w:rFonts w:ascii="Times New Roman" w:hAnsi="Times New Roman" w:cs="Times New Roman"/>
+          <w:sz w:val="28"/>
+          <w:szCs w:val="28"/>
           <w:lang w:val="uk-UA"/>
         </w:rPr>
         <w:t>Хоча вже існують популярні рішення по отриманню студентами досвіду від студентських та соціальних проектів до дуальних програм</w:t>
       </w:r>
       <w:r>
         <w:rPr>
+          <w:rFonts w:ascii="Times New Roman" w:hAnsi="Times New Roman" w:cs="Times New Roman"/>
+          <w:sz w:val="28"/>
+          <w:szCs w:val="28"/>
           <w:lang w:val="uk-UA"/>
         </w:rPr>
         <w:t xml:space="preserve"> і більшість ІТ- компаній підтримують цю ініціативу</w:t>
       </w:r>
       <w:r>
         <w:rPr>
+          <w:rFonts w:ascii="Times New Roman" w:hAnsi="Times New Roman" w:cs="Times New Roman"/>
+          <w:sz w:val="28"/>
+          <w:szCs w:val="28"/>
           <w:lang w:val="uk-UA"/>
         </w:rPr>
         <w:t xml:space="preserve">. </w:t>
@@ -368,11 +532,17 @@
     <w:p>
       <w:pPr>
         <w:rPr>
-          <w:lang w:val="uk-UA"/>
-        </w:rPr>
-      </w:pPr>
-      <w:r>
-        <w:rPr>
+          <w:rFonts w:ascii="Times New Roman" w:hAnsi="Times New Roman" w:cs="Times New Roman"/>
+          <w:sz w:val="28"/>
+          <w:szCs w:val="28"/>
+          <w:lang w:val="uk-UA"/>
+        </w:rPr>
+      </w:pPr>
+      <w:r>
+        <w:rPr>
+          <w:rFonts w:ascii="Times New Roman" w:hAnsi="Times New Roman" w:cs="Times New Roman"/>
+          <w:sz w:val="28"/>
+          <w:szCs w:val="28"/>
           <w:lang w:val="uk-UA"/>
         </w:rPr>
         <w:t xml:space="preserve">Проблема 3. </w:t>
@@ -380,6 +550,9 @@
       <w:proofErr w:type="spellStart"/>
       <w:r>
         <w:rPr>
+          <w:rFonts w:ascii="Times New Roman" w:hAnsi="Times New Roman" w:cs="Times New Roman"/>
+          <w:sz w:val="28"/>
+          <w:szCs w:val="28"/>
           <w:lang w:val="uk-UA"/>
         </w:rPr>
         <w:t>СофтСкіллс</w:t>
@@ -389,41 +562,69 @@
     <w:p>
       <w:pPr>
         <w:rPr>
-          <w:lang w:val="uk-UA"/>
-        </w:rPr>
-      </w:pPr>
-      <w:r>
-        <w:rPr>
+          <w:rFonts w:ascii="Times New Roman" w:hAnsi="Times New Roman" w:cs="Times New Roman"/>
+          <w:sz w:val="28"/>
+          <w:szCs w:val="28"/>
+          <w:lang w:val="uk-UA"/>
+        </w:rPr>
+      </w:pPr>
+      <w:r>
+        <w:rPr>
+          <w:rFonts w:ascii="Times New Roman" w:hAnsi="Times New Roman" w:cs="Times New Roman"/>
+          <w:sz w:val="28"/>
+          <w:szCs w:val="28"/>
           <w:lang w:val="uk-UA"/>
         </w:rPr>
         <w:t xml:space="preserve">ІТ- спеціаліст це не просто машинка по створенню коду чи налаштуванню інформаційної системи, чи тестуванню. Дуже велика увага приділяється так званим </w:t>
       </w:r>
       <w:r>
+        <w:rPr>
+          <w:rFonts w:ascii="Times New Roman" w:hAnsi="Times New Roman" w:cs="Times New Roman"/>
+          <w:sz w:val="28"/>
+          <w:szCs w:val="28"/>
+        </w:rPr>
         <w:t>SoftSkills</w:t>
       </w:r>
       <w:r>
         <w:rPr>
+          <w:rFonts w:ascii="Times New Roman" w:hAnsi="Times New Roman" w:cs="Times New Roman"/>
+          <w:sz w:val="28"/>
+          <w:szCs w:val="28"/>
           <w:lang w:val="uk-UA"/>
         </w:rPr>
         <w:t>[5]</w:t>
       </w:r>
       <w:r>
         <w:rPr>
+          <w:rFonts w:ascii="Times New Roman" w:hAnsi="Times New Roman" w:cs="Times New Roman"/>
+          <w:sz w:val="28"/>
+          <w:szCs w:val="28"/>
           <w:lang w:val="ru-UA"/>
         </w:rPr>
         <w:t xml:space="preserve"> ІТ-спеціаліста і відповідно студенти теж мають розвивати в собі ці здібності.</w:t>
       </w:r>
       <w:r>
         <w:rPr>
+          <w:rFonts w:ascii="Times New Roman" w:hAnsi="Times New Roman" w:cs="Times New Roman"/>
+          <w:sz w:val="28"/>
+          <w:szCs w:val="28"/>
           <w:lang w:val="uk-UA"/>
         </w:rPr>
         <w:t xml:space="preserve"> До </w:t>
       </w:r>
       <w:r>
+        <w:rPr>
+          <w:rFonts w:ascii="Times New Roman" w:hAnsi="Times New Roman" w:cs="Times New Roman"/>
+          <w:sz w:val="28"/>
+          <w:szCs w:val="28"/>
+        </w:rPr>
         <w:t>SoftSkills</w:t>
       </w:r>
       <w:r>
         <w:rPr>
+          <w:rFonts w:ascii="Times New Roman" w:hAnsi="Times New Roman" w:cs="Times New Roman"/>
+          <w:sz w:val="28"/>
+          <w:szCs w:val="28"/>
           <w:lang w:val="uk-UA"/>
         </w:rPr>
         <w:t xml:space="preserve"> можна віднести:</w:t>
@@ -437,9 +638,177 @@
           <w:numId w:val="4"/>
         </w:numPr>
         <w:rPr>
-          <w:lang w:val="uk-UA"/>
-        </w:rPr>
-      </w:pPr>
+          <w:rFonts w:ascii="Times New Roman" w:hAnsi="Times New Roman" w:cs="Times New Roman"/>
+          <w:sz w:val="28"/>
+          <w:szCs w:val="28"/>
+          <w:lang w:val="uk-UA"/>
+        </w:rPr>
+      </w:pPr>
+      <w:r>
+        <w:rPr>
+          <w:rFonts w:ascii="Times New Roman" w:hAnsi="Times New Roman" w:cs="Times New Roman"/>
+          <w:sz w:val="28"/>
+          <w:szCs w:val="28"/>
+          <w:lang w:val="uk-UA"/>
+        </w:rPr>
+        <w:t>Вміння працювати в команді.</w:t>
+      </w:r>
+    </w:p>
+    <w:p>
+      <w:pPr>
+        <w:pStyle w:val="ListParagraph"/>
+        <w:numPr>
+          <w:ilvl w:val="0"/>
+          <w:numId w:val="4"/>
+        </w:numPr>
+        <w:rPr>
+          <w:rFonts w:ascii="Times New Roman" w:hAnsi="Times New Roman" w:cs="Times New Roman"/>
+          <w:sz w:val="28"/>
+          <w:szCs w:val="28"/>
+          <w:lang w:val="uk-UA"/>
+        </w:rPr>
+      </w:pPr>
+      <w:r>
+        <w:rPr>
+          <w:rFonts w:ascii="Times New Roman" w:hAnsi="Times New Roman" w:cs="Times New Roman"/>
+          <w:sz w:val="28"/>
+          <w:szCs w:val="28"/>
+          <w:lang w:val="uk-UA"/>
+        </w:rPr>
+        <w:t>Вміння керувати своїм часом та навантаженням</w:t>
+      </w:r>
+      <w:r>
+        <w:rPr>
+          <w:rFonts w:ascii="Times New Roman" w:hAnsi="Times New Roman" w:cs="Times New Roman"/>
+          <w:sz w:val="28"/>
+          <w:szCs w:val="28"/>
+          <w:lang w:val="ru-RU"/>
+        </w:rPr>
+        <w:t>.</w:t>
+      </w:r>
+    </w:p>
+    <w:p>
+      <w:pPr>
+        <w:pStyle w:val="ListParagraph"/>
+        <w:numPr>
+          <w:ilvl w:val="0"/>
+          <w:numId w:val="4"/>
+        </w:numPr>
+        <w:rPr>
+          <w:rFonts w:ascii="Times New Roman" w:hAnsi="Times New Roman" w:cs="Times New Roman"/>
+          <w:sz w:val="28"/>
+          <w:szCs w:val="28"/>
+          <w:lang w:val="uk-UA"/>
+        </w:rPr>
+      </w:pPr>
+      <w:r>
+        <w:rPr>
+          <w:rFonts w:ascii="Times New Roman" w:hAnsi="Times New Roman" w:cs="Times New Roman"/>
+          <w:sz w:val="28"/>
+          <w:szCs w:val="28"/>
+          <w:lang w:val="uk-UA"/>
+        </w:rPr>
+        <w:t>Вміння оцінювати складність задач</w:t>
+      </w:r>
+      <w:r>
+        <w:rPr>
+          <w:rFonts w:ascii="Times New Roman" w:hAnsi="Times New Roman" w:cs="Times New Roman"/>
+          <w:sz w:val="28"/>
+          <w:szCs w:val="28"/>
+        </w:rPr>
+        <w:t>.</w:t>
+      </w:r>
+    </w:p>
+    <w:p>
+      <w:pPr>
+        <w:pStyle w:val="ListParagraph"/>
+        <w:numPr>
+          <w:ilvl w:val="0"/>
+          <w:numId w:val="4"/>
+        </w:numPr>
+        <w:rPr>
+          <w:rFonts w:ascii="Times New Roman" w:hAnsi="Times New Roman" w:cs="Times New Roman"/>
+          <w:sz w:val="28"/>
+          <w:szCs w:val="28"/>
+          <w:lang w:val="uk-UA"/>
+        </w:rPr>
+      </w:pPr>
+      <w:r>
+        <w:rPr>
+          <w:rFonts w:ascii="Times New Roman" w:hAnsi="Times New Roman" w:cs="Times New Roman"/>
+          <w:sz w:val="28"/>
+          <w:szCs w:val="28"/>
+          <w:lang w:val="uk-UA"/>
+        </w:rPr>
+        <w:t>Вміння презентувати свою роботу перед аудиторією і вміння спілкуватись з замовником</w:t>
+      </w:r>
+      <w:r>
+        <w:rPr>
+          <w:rFonts w:ascii="Times New Roman" w:hAnsi="Times New Roman" w:cs="Times New Roman"/>
+          <w:sz w:val="28"/>
+          <w:szCs w:val="28"/>
+          <w:lang w:val="ru-RU"/>
+        </w:rPr>
+        <w:t>.</w:t>
+      </w:r>
+    </w:p>
+    <w:p>
+      <w:pPr>
+        <w:rPr>
+          <w:rFonts w:ascii="Times New Roman" w:hAnsi="Times New Roman" w:cs="Times New Roman"/>
+          <w:sz w:val="28"/>
+          <w:szCs w:val="28"/>
+          <w:lang w:val="uk-UA"/>
+        </w:rPr>
+      </w:pPr>
+      <w:r>
+        <w:rPr>
+          <w:rFonts w:ascii="Times New Roman" w:hAnsi="Times New Roman" w:cs="Times New Roman"/>
+          <w:sz w:val="28"/>
+          <w:szCs w:val="28"/>
+          <w:lang w:val="uk-UA"/>
+        </w:rPr>
+        <w:t>Нажаль, наразі мені не відомо про випадки, коли в університеті приділяють даним питанням хоч трішки уваги. Хоча це грає велику роль при прийомі до ІТ-компанії.</w:t>
+      </w:r>
+    </w:p>
+    <w:p>
+      <w:pPr>
+        <w:rPr>
+          <w:rFonts w:ascii="Times New Roman" w:hAnsi="Times New Roman" w:cs="Times New Roman"/>
+          <w:sz w:val="28"/>
+          <w:szCs w:val="28"/>
+          <w:lang w:val="uk-UA"/>
+        </w:rPr>
+      </w:pPr>
+      <w:r>
+        <w:rPr>
+          <w:rFonts w:ascii="Times New Roman" w:hAnsi="Times New Roman" w:cs="Times New Roman"/>
+          <w:sz w:val="28"/>
+          <w:szCs w:val="28"/>
+          <w:lang w:val="uk-UA"/>
+        </w:rPr>
+        <w:t>Проблема 4. Розуміння бізнес процесу</w:t>
+      </w:r>
+    </w:p>
+    <w:p>
+      <w:pPr>
+        <w:rPr>
+          <w:rFonts w:ascii="Times New Roman" w:hAnsi="Times New Roman" w:cs="Times New Roman"/>
+          <w:sz w:val="28"/>
+          <w:szCs w:val="28"/>
+          <w:lang w:val="uk-UA"/>
+        </w:rPr>
+      </w:pPr>
+      <w:r>
+        <w:rPr>
+          <w:rFonts w:ascii="Times New Roman" w:hAnsi="Times New Roman" w:cs="Times New Roman"/>
+          <w:sz w:val="28"/>
+          <w:szCs w:val="28"/>
+          <w:lang w:val="uk-UA"/>
+        </w:rPr>
+        <w:lastRenderedPageBreak/>
+        <w:t>Не всі сучасні студенти(майже ніхто) розуміють як влаштований бізнес і які процеси відбуваються при створенні проекту, хто працює в ІТ-компанії окрім програміста і які ролі кожного учасника бізнес процесу.</w:t>
+      </w:r>
     </w:p>
     <w:p>
       <w:pPr>
@@ -1501,12 +1870,7 @@
         <w:t xml:space="preserve"> про </w:t>
       </w:r>
       <w:r>
-        <w:t>Soft skills [5</w:t>
-      </w:r>
-      <w:bookmarkStart w:id="0" w:name="_GoBack"/>
-      <w:bookmarkEnd w:id="0"/>
-      <w:r>
-        <w:t xml:space="preserve">] </w:t>
+        <w:t xml:space="preserve">Soft skills [5] </w:t>
       </w:r>
       <w:r>
         <w:t xml:space="preserve"> </w:t>

</xml_diff>

<commit_message>
Added main goal for diploma
</commit_message>
<xml_diff>
--- a/Вступ.docx
+++ b/Вступ.docx
@@ -4,18 +4,13 @@
   <w:body>
     <w:p>
       <w:pPr>
-        <w:rPr>
-          <w:rFonts w:ascii="Times New Roman" w:hAnsi="Times New Roman" w:cs="Times New Roman"/>
-          <w:sz w:val="28"/>
-          <w:szCs w:val="28"/>
-          <w:lang w:val="uk-UA"/>
-        </w:rPr>
-      </w:pPr>
-      <w:r>
-        <w:rPr>
-          <w:rFonts w:ascii="Times New Roman" w:hAnsi="Times New Roman" w:cs="Times New Roman"/>
-          <w:sz w:val="28"/>
-          <w:szCs w:val="28"/>
+        <w:pStyle w:val="Heading1"/>
+        <w:rPr>
+          <w:lang w:val="uk-UA"/>
+        </w:rPr>
+      </w:pPr>
+      <w:r>
+        <w:rPr>
           <w:lang w:val="uk-UA"/>
         </w:rPr>
         <w:t>Актуальність(Проблема)</w:t>
@@ -23,27 +18,19 @@
     </w:p>
     <w:p>
       <w:pPr>
-        <w:rPr>
-          <w:rFonts w:ascii="Times New Roman" w:hAnsi="Times New Roman" w:cs="Times New Roman"/>
-          <w:sz w:val="28"/>
-          <w:szCs w:val="28"/>
-          <w:lang w:val="uk-UA"/>
-        </w:rPr>
-      </w:pPr>
-      <w:r>
-        <w:rPr>
-          <w:rFonts w:ascii="Times New Roman" w:hAnsi="Times New Roman" w:cs="Times New Roman"/>
-          <w:sz w:val="28"/>
-          <w:szCs w:val="28"/>
+        <w:pStyle w:val="Heading2"/>
+        <w:rPr>
+          <w:lang w:val="uk-UA"/>
+        </w:rPr>
+      </w:pPr>
+      <w:r>
+        <w:rPr>
           <w:lang w:val="ru-UA"/>
         </w:rPr>
         <w:t xml:space="preserve">Проблема 1. </w:t>
       </w:r>
       <w:r>
         <w:rPr>
-          <w:rFonts w:ascii="Times New Roman" w:hAnsi="Times New Roman" w:cs="Times New Roman"/>
-          <w:sz w:val="28"/>
-          <w:szCs w:val="28"/>
           <w:lang w:val="uk-UA"/>
         </w:rPr>
         <w:t>Специфіка нашої галузі</w:t>
@@ -51,6 +38,7 @@
     </w:p>
     <w:p>
       <w:pPr>
+        <w:spacing w:line="360" w:lineRule="auto"/>
         <w:rPr>
           <w:rFonts w:ascii="Times New Roman" w:hAnsi="Times New Roman" w:cs="Times New Roman"/>
           <w:sz w:val="28"/>
@@ -79,32 +67,22 @@
     </w:p>
     <w:p>
       <w:pPr>
-        <w:rPr>
-          <w:rFonts w:ascii="Times New Roman" w:hAnsi="Times New Roman" w:cs="Times New Roman"/>
-          <w:sz w:val="28"/>
-          <w:szCs w:val="28"/>
-          <w:lang w:val="uk-UA"/>
-        </w:rPr>
-      </w:pPr>
-      <w:r>
-        <w:rPr>
-          <w:rFonts w:ascii="Times New Roman" w:hAnsi="Times New Roman" w:cs="Times New Roman"/>
-          <w:sz w:val="28"/>
-          <w:szCs w:val="28"/>
-          <w:lang w:val="uk-UA"/>
-        </w:rPr>
-        <w:t>Якщо на заняттях з математики, більшість викладачів полягають на перевірені час</w:t>
-      </w:r>
-      <w:bookmarkStart w:id="0" w:name="_GoBack"/>
-      <w:bookmarkEnd w:id="0"/>
-      <w:r>
-        <w:rPr>
-          <w:rFonts w:ascii="Times New Roman" w:hAnsi="Times New Roman" w:cs="Times New Roman"/>
-          <w:sz w:val="28"/>
-          <w:szCs w:val="28"/>
-          <w:lang w:val="uk-UA"/>
-        </w:rPr>
-        <w:t>ом і надійні підручники, що були надруковані ще в 70-х роках минулого століття і це цілком нормально, то залишити той же підхід в ІТ-освіті рівнозначно знищенню ІТ-освіти в цілому.</w:t>
+        <w:spacing w:line="360" w:lineRule="auto"/>
+        <w:rPr>
+          <w:rFonts w:ascii="Times New Roman" w:hAnsi="Times New Roman" w:cs="Times New Roman"/>
+          <w:sz w:val="28"/>
+          <w:szCs w:val="28"/>
+          <w:lang w:val="uk-UA"/>
+        </w:rPr>
+      </w:pPr>
+      <w:r>
+        <w:rPr>
+          <w:rFonts w:ascii="Times New Roman" w:hAnsi="Times New Roman" w:cs="Times New Roman"/>
+          <w:sz w:val="28"/>
+          <w:szCs w:val="28"/>
+          <w:lang w:val="uk-UA"/>
+        </w:rPr>
+        <w:t>Якщо на заняттях з математики, більшість викладачів полягають на перевірені часом і надійні підручники, що були надруковані ще в 70-х роках минулого століття і це цілком нормально, то залишити той же підхід в ІТ-освіті рівнозначно знищенню ІТ-освіти в цілому.</w:t>
       </w:r>
       <w:r>
         <w:rPr>
@@ -127,6 +105,7 @@
     </w:p>
     <w:p>
       <w:pPr>
+        <w:spacing w:line="360" w:lineRule="auto"/>
         <w:rPr>
           <w:rFonts w:ascii="Times New Roman" w:hAnsi="Times New Roman" w:cs="Times New Roman"/>
           <w:sz w:val="28"/>
@@ -151,6 +130,7 @@
           <w:ilvl w:val="0"/>
           <w:numId w:val="1"/>
         </w:numPr>
+        <w:spacing w:line="360" w:lineRule="auto"/>
         <w:rPr>
           <w:rFonts w:ascii="Times New Roman" w:hAnsi="Times New Roman" w:cs="Times New Roman"/>
           <w:sz w:val="28"/>
@@ -175,6 +155,7 @@
           <w:ilvl w:val="0"/>
           <w:numId w:val="1"/>
         </w:numPr>
+        <w:spacing w:line="360" w:lineRule="auto"/>
         <w:rPr>
           <w:rFonts w:ascii="Times New Roman" w:hAnsi="Times New Roman" w:cs="Times New Roman"/>
           <w:sz w:val="28"/>
@@ -226,6 +207,7 @@
           <w:ilvl w:val="0"/>
           <w:numId w:val="1"/>
         </w:numPr>
+        <w:spacing w:line="360" w:lineRule="auto"/>
         <w:rPr>
           <w:rFonts w:ascii="Times New Roman" w:hAnsi="Times New Roman" w:cs="Times New Roman"/>
           <w:sz w:val="28"/>
@@ -268,20 +250,22 @@
           <w:ilvl w:val="0"/>
           <w:numId w:val="1"/>
         </w:numPr>
-        <w:rPr>
-          <w:rFonts w:ascii="Times New Roman" w:hAnsi="Times New Roman" w:cs="Times New Roman"/>
-          <w:sz w:val="28"/>
-          <w:szCs w:val="28"/>
-          <w:lang w:val="uk-UA"/>
-        </w:rPr>
-      </w:pPr>
-      <w:r>
-        <w:rPr>
-          <w:rFonts w:ascii="Times New Roman" w:hAnsi="Times New Roman" w:cs="Times New Roman"/>
-          <w:sz w:val="28"/>
-          <w:szCs w:val="28"/>
-          <w:lang w:val="uk-UA"/>
-        </w:rPr>
+        <w:spacing w:line="360" w:lineRule="auto"/>
+        <w:rPr>
+          <w:rFonts w:ascii="Times New Roman" w:hAnsi="Times New Roman" w:cs="Times New Roman"/>
+          <w:sz w:val="28"/>
+          <w:szCs w:val="28"/>
+          <w:lang w:val="uk-UA"/>
+        </w:rPr>
+      </w:pPr>
+      <w:r>
+        <w:rPr>
+          <w:rFonts w:ascii="Times New Roman" w:hAnsi="Times New Roman" w:cs="Times New Roman"/>
+          <w:sz w:val="28"/>
+          <w:szCs w:val="28"/>
+          <w:lang w:val="uk-UA"/>
+        </w:rPr>
+        <w:lastRenderedPageBreak/>
         <w:t>Діджиталізація навчального процесу. Всі навчальні ресурси для студентів більше не можуть друкуватись у вигляді методичок</w:t>
       </w:r>
       <w:r>
@@ -323,6 +307,7 @@
     </w:p>
     <w:p>
       <w:pPr>
+        <w:spacing w:line="360" w:lineRule="auto"/>
         <w:rPr>
           <w:rFonts w:ascii="Times New Roman" w:hAnsi="Times New Roman" w:cs="Times New Roman"/>
           <w:sz w:val="28"/>
@@ -347,6 +332,7 @@
           <w:ilvl w:val="0"/>
           <w:numId w:val="2"/>
         </w:numPr>
+        <w:spacing w:line="360" w:lineRule="auto"/>
         <w:rPr>
           <w:rFonts w:ascii="Times New Roman" w:hAnsi="Times New Roman" w:cs="Times New Roman"/>
           <w:sz w:val="28"/>
@@ -371,31 +357,22 @@
           <w:ilvl w:val="0"/>
           <w:numId w:val="2"/>
         </w:numPr>
-        <w:rPr>
-          <w:rFonts w:ascii="Times New Roman" w:hAnsi="Times New Roman" w:cs="Times New Roman"/>
-          <w:sz w:val="28"/>
-          <w:szCs w:val="28"/>
-          <w:lang w:val="uk-UA"/>
-        </w:rPr>
-      </w:pPr>
-      <w:r>
-        <w:rPr>
-          <w:rFonts w:ascii="Times New Roman" w:hAnsi="Times New Roman" w:cs="Times New Roman"/>
-          <w:sz w:val="28"/>
-          <w:szCs w:val="28"/>
-          <w:lang w:val="uk-UA"/>
-        </w:rPr>
-        <w:t xml:space="preserve">Велика різноманітність напрямків та технологій в ІТ-сфері, у зв’язку з чим потрібно або багато викладачів для охоплення всіх технологій , або </w:t>
-      </w:r>
-      <w:r>
-        <w:rPr>
-          <w:rFonts w:ascii="Times New Roman" w:hAnsi="Times New Roman" w:cs="Times New Roman"/>
-          <w:sz w:val="28"/>
-          <w:szCs w:val="28"/>
-          <w:lang w:val="uk-UA"/>
-        </w:rPr>
-        <w:lastRenderedPageBreak/>
-        <w:t>кожен викладач має охопити самостійно занадто багато напрямків(згідно першого пункту попереднього списку).</w:t>
+        <w:spacing w:line="360" w:lineRule="auto"/>
+        <w:rPr>
+          <w:rFonts w:ascii="Times New Roman" w:hAnsi="Times New Roman" w:cs="Times New Roman"/>
+          <w:sz w:val="28"/>
+          <w:szCs w:val="28"/>
+          <w:lang w:val="uk-UA"/>
+        </w:rPr>
+      </w:pPr>
+      <w:r>
+        <w:rPr>
+          <w:rFonts w:ascii="Times New Roman" w:hAnsi="Times New Roman" w:cs="Times New Roman"/>
+          <w:sz w:val="28"/>
+          <w:szCs w:val="28"/>
+          <w:lang w:val="uk-UA"/>
+        </w:rPr>
+        <w:t>Велика різноманітність напрямків та технологій в ІТ-сфері, у зв’язку з чим потрібно або багато викладачів для охоплення всіх технологій , або кожен викладач має охопити самостійно занадто багато напрямків(згідно першого пункту попереднього списку).</w:t>
       </w:r>
     </w:p>
     <w:p>
@@ -405,6 +382,7 @@
           <w:ilvl w:val="0"/>
           <w:numId w:val="2"/>
         </w:numPr>
+        <w:spacing w:line="360" w:lineRule="auto"/>
         <w:rPr>
           <w:rFonts w:ascii="Times New Roman" w:hAnsi="Times New Roman" w:cs="Times New Roman"/>
           <w:sz w:val="28"/>
@@ -429,6 +407,7 @@
           <w:ilvl w:val="0"/>
           <w:numId w:val="2"/>
         </w:numPr>
+        <w:spacing w:line="360" w:lineRule="auto"/>
         <w:rPr>
           <w:rFonts w:ascii="Times New Roman" w:hAnsi="Times New Roman" w:cs="Times New Roman"/>
           <w:sz w:val="28"/>
@@ -448,27 +427,19 @@
     </w:p>
     <w:p>
       <w:pPr>
-        <w:rPr>
-          <w:rFonts w:ascii="Times New Roman" w:hAnsi="Times New Roman" w:cs="Times New Roman"/>
-          <w:sz w:val="28"/>
-          <w:szCs w:val="28"/>
-          <w:lang w:val="uk-UA"/>
-        </w:rPr>
-      </w:pPr>
-      <w:r>
-        <w:rPr>
-          <w:rFonts w:ascii="Times New Roman" w:hAnsi="Times New Roman" w:cs="Times New Roman"/>
-          <w:sz w:val="28"/>
-          <w:szCs w:val="28"/>
+        <w:pStyle w:val="Heading2"/>
+        <w:rPr>
+          <w:lang w:val="uk-UA"/>
+        </w:rPr>
+      </w:pPr>
+      <w:r>
+        <w:rPr>
           <w:lang w:val="uk-UA"/>
         </w:rPr>
         <w:t xml:space="preserve"> </w:t>
       </w:r>
       <w:r>
         <w:rPr>
-          <w:rFonts w:ascii="Times New Roman" w:hAnsi="Times New Roman" w:cs="Times New Roman"/>
-          <w:sz w:val="28"/>
-          <w:szCs w:val="28"/>
           <w:lang w:val="uk-UA"/>
         </w:rPr>
         <w:t>Проблема 2. ДОСВІД!</w:t>
@@ -476,6 +447,7 @@
     </w:p>
     <w:p>
       <w:pPr>
+        <w:spacing w:line="360" w:lineRule="auto"/>
         <w:rPr>
           <w:rFonts w:ascii="Times New Roman" w:hAnsi="Times New Roman" w:cs="Times New Roman"/>
           <w:sz w:val="28"/>
@@ -508,7 +480,17 @@
           <w:szCs w:val="28"/>
           <w:lang w:val="uk-UA"/>
         </w:rPr>
-        <w:t>Хоча вже існують популярні рішення по отриманню студентами досвіду від студентських та соціальних проектів до дуальних програм</w:t>
+        <w:t xml:space="preserve">Хоча вже існують популярні рішення по отриманню студентами досвіду від </w:t>
+      </w:r>
+      <w:r>
+        <w:rPr>
+          <w:rFonts w:ascii="Times New Roman" w:hAnsi="Times New Roman" w:cs="Times New Roman"/>
+          <w:sz w:val="28"/>
+          <w:szCs w:val="28"/>
+          <w:lang w:val="uk-UA"/>
+        </w:rPr>
+        <w:lastRenderedPageBreak/>
+        <w:t>студентських та соціальних проектів до дуальних програм</w:t>
       </w:r>
       <w:r>
         <w:rPr>
@@ -531,18 +513,13 @@
     </w:p>
     <w:p>
       <w:pPr>
-        <w:rPr>
-          <w:rFonts w:ascii="Times New Roman" w:hAnsi="Times New Roman" w:cs="Times New Roman"/>
-          <w:sz w:val="28"/>
-          <w:szCs w:val="28"/>
-          <w:lang w:val="uk-UA"/>
-        </w:rPr>
-      </w:pPr>
-      <w:r>
-        <w:rPr>
-          <w:rFonts w:ascii="Times New Roman" w:hAnsi="Times New Roman" w:cs="Times New Roman"/>
-          <w:sz w:val="28"/>
-          <w:szCs w:val="28"/>
+        <w:pStyle w:val="Heading2"/>
+        <w:rPr>
+          <w:lang w:val="uk-UA"/>
+        </w:rPr>
+      </w:pPr>
+      <w:r>
+        <w:rPr>
           <w:lang w:val="uk-UA"/>
         </w:rPr>
         <w:t xml:space="preserve">Проблема 3. </w:t>
@@ -550,9 +527,6 @@
       <w:proofErr w:type="spellStart"/>
       <w:r>
         <w:rPr>
-          <w:rFonts w:ascii="Times New Roman" w:hAnsi="Times New Roman" w:cs="Times New Roman"/>
-          <w:sz w:val="28"/>
-          <w:szCs w:val="28"/>
           <w:lang w:val="uk-UA"/>
         </w:rPr>
         <w:t>СофтСкіллс</w:t>
@@ -561,6 +535,7 @@
     </w:p>
     <w:p>
       <w:pPr>
+        <w:spacing w:line="360" w:lineRule="auto"/>
         <w:rPr>
           <w:rFonts w:ascii="Times New Roman" w:hAnsi="Times New Roman" w:cs="Times New Roman"/>
           <w:sz w:val="28"/>
@@ -637,6 +612,7 @@
           <w:ilvl w:val="0"/>
           <w:numId w:val="4"/>
         </w:numPr>
+        <w:spacing w:line="360" w:lineRule="auto"/>
         <w:rPr>
           <w:rFonts w:ascii="Times New Roman" w:hAnsi="Times New Roman" w:cs="Times New Roman"/>
           <w:sz w:val="28"/>
@@ -661,6 +637,7 @@
           <w:ilvl w:val="0"/>
           <w:numId w:val="4"/>
         </w:numPr>
+        <w:spacing w:line="360" w:lineRule="auto"/>
         <w:rPr>
           <w:rFonts w:ascii="Times New Roman" w:hAnsi="Times New Roman" w:cs="Times New Roman"/>
           <w:sz w:val="28"/>
@@ -694,6 +671,7 @@
           <w:ilvl w:val="0"/>
           <w:numId w:val="4"/>
         </w:numPr>
+        <w:spacing w:line="360" w:lineRule="auto"/>
         <w:rPr>
           <w:rFonts w:ascii="Times New Roman" w:hAnsi="Times New Roman" w:cs="Times New Roman"/>
           <w:sz w:val="28"/>
@@ -726,6 +704,7 @@
           <w:ilvl w:val="0"/>
           <w:numId w:val="4"/>
         </w:numPr>
+        <w:spacing w:line="360" w:lineRule="auto"/>
         <w:rPr>
           <w:rFonts w:ascii="Times New Roman" w:hAnsi="Times New Roman" w:cs="Times New Roman"/>
           <w:sz w:val="28"/>
@@ -754,6 +733,7 @@
     </w:p>
     <w:p>
       <w:pPr>
+        <w:spacing w:line="360" w:lineRule="auto"/>
         <w:rPr>
           <w:rFonts w:ascii="Times New Roman" w:hAnsi="Times New Roman" w:cs="Times New Roman"/>
           <w:sz w:val="28"/>
@@ -773,18 +753,13 @@
     </w:p>
     <w:p>
       <w:pPr>
-        <w:rPr>
-          <w:rFonts w:ascii="Times New Roman" w:hAnsi="Times New Roman" w:cs="Times New Roman"/>
-          <w:sz w:val="28"/>
-          <w:szCs w:val="28"/>
-          <w:lang w:val="uk-UA"/>
-        </w:rPr>
-      </w:pPr>
-      <w:r>
-        <w:rPr>
-          <w:rFonts w:ascii="Times New Roman" w:hAnsi="Times New Roman" w:cs="Times New Roman"/>
-          <w:sz w:val="28"/>
-          <w:szCs w:val="28"/>
+        <w:pStyle w:val="Heading2"/>
+        <w:rPr>
+          <w:lang w:val="uk-UA"/>
+        </w:rPr>
+      </w:pPr>
+      <w:r>
+        <w:rPr>
           <w:lang w:val="uk-UA"/>
         </w:rPr>
         <w:t>Проблема 4. Розуміння бізнес процесу</w:t>
@@ -792,73 +767,103 @@
     </w:p>
     <w:p>
       <w:pPr>
-        <w:rPr>
-          <w:rFonts w:ascii="Times New Roman" w:hAnsi="Times New Roman" w:cs="Times New Roman"/>
-          <w:sz w:val="28"/>
-          <w:szCs w:val="28"/>
-          <w:lang w:val="uk-UA"/>
-        </w:rPr>
-      </w:pPr>
-      <w:r>
-        <w:rPr>
-          <w:rFonts w:ascii="Times New Roman" w:hAnsi="Times New Roman" w:cs="Times New Roman"/>
-          <w:sz w:val="28"/>
-          <w:szCs w:val="28"/>
+        <w:spacing w:line="360" w:lineRule="auto"/>
+        <w:rPr>
+          <w:rFonts w:ascii="Times New Roman" w:hAnsi="Times New Roman" w:cs="Times New Roman"/>
+          <w:sz w:val="28"/>
+          <w:szCs w:val="28"/>
+          <w:lang w:val="uk-UA"/>
+        </w:rPr>
+      </w:pPr>
+      <w:r>
+        <w:rPr>
+          <w:rFonts w:ascii="Times New Roman" w:hAnsi="Times New Roman" w:cs="Times New Roman"/>
+          <w:sz w:val="28"/>
+          <w:szCs w:val="28"/>
+          <w:lang w:val="uk-UA"/>
+        </w:rPr>
+        <w:t>Не всі сучасні студенти(майже ніхто) розуміють як влаштований бізнес і які процеси відбуваються при створенні проекту, хто працює в ІТ-компанії окрім програміста і які ролі кожного учасника бізнес процесу.</w:t>
+      </w:r>
+    </w:p>
+    <w:p>
+      <w:pPr>
+        <w:pStyle w:val="Heading1"/>
+        <w:rPr>
+          <w:lang w:val="uk-UA"/>
+        </w:rPr>
+      </w:pPr>
+      <w:r>
+        <w:rPr>
+          <w:lang w:val="uk-UA"/>
+        </w:rPr>
+        <w:t>Мета</w:t>
+      </w:r>
+    </w:p>
+    <w:p>
+      <w:pPr>
+        <w:spacing w:line="360" w:lineRule="auto"/>
+        <w:rPr>
+          <w:rFonts w:ascii="Times New Roman" w:hAnsi="Times New Roman" w:cs="Times New Roman"/>
+          <w:sz w:val="28"/>
+          <w:szCs w:val="28"/>
+          <w:lang w:val="uk-UA"/>
+        </w:rPr>
+      </w:pPr>
+      <w:r>
+        <w:rPr>
+          <w:rFonts w:ascii="Times New Roman" w:hAnsi="Times New Roman" w:cs="Times New Roman"/>
+          <w:sz w:val="28"/>
+          <w:szCs w:val="28"/>
+          <w:lang w:val="uk-UA"/>
+        </w:rPr>
+        <w:t>Мета дипломної роботи – дослідити сучасну галузь ІТ – освіти та вимоги які ставить перед нею ІТ – галузь, порівняти досліджені данні та знайти шляхи до вирішення невідповідності.</w:t>
+      </w:r>
+    </w:p>
+    <w:p>
+      <w:pPr>
+        <w:rPr>
+          <w:lang w:val="uk-UA"/>
+        </w:rPr>
+      </w:pPr>
+      <w:r>
+        <w:rPr>
+          <w:lang w:val="uk-UA"/>
+        </w:rPr>
+        <w:t>Завдання</w:t>
+      </w:r>
+    </w:p>
+    <w:p>
+      <w:pPr>
+        <w:rPr>
+          <w:lang w:val="uk-UA"/>
+        </w:rPr>
+      </w:pPr>
+      <w:r>
+        <w:rPr>
+          <w:lang w:val="uk-UA"/>
+        </w:rPr>
+        <w:t>Гіпотеза(користь, яку принесе робота п</w:t>
+      </w:r>
+      <w:bookmarkStart w:id="0" w:name="_GoBack"/>
+      <w:bookmarkEnd w:id="0"/>
+      <w:r>
+        <w:rPr>
+          <w:lang w:val="uk-UA"/>
+        </w:rPr>
+        <w:t>ри її використанні в майбутньому)</w:t>
+      </w:r>
+    </w:p>
+    <w:p>
+      <w:pPr>
+        <w:rPr>
+          <w:lang w:val="uk-UA"/>
+        </w:rPr>
+      </w:pPr>
+      <w:r>
+        <w:rPr>
           <w:lang w:val="uk-UA"/>
         </w:rPr>
         <w:lastRenderedPageBreak/>
-        <w:t>Не всі сучасні студенти(майже ніхто) розуміють як влаштований бізнес і які процеси відбуваються при створенні проекту, хто працює в ІТ-компанії окрім програміста і які ролі кожного учасника бізнес процесу.</w:t>
-      </w:r>
-    </w:p>
-    <w:p>
-      <w:pPr>
-        <w:rPr>
-          <w:lang w:val="uk-UA"/>
-        </w:rPr>
-      </w:pPr>
-      <w:r>
-        <w:rPr>
-          <w:lang w:val="uk-UA"/>
-        </w:rPr>
-        <w:t>Мета</w:t>
-      </w:r>
-    </w:p>
-    <w:p>
-      <w:pPr>
-        <w:rPr>
-          <w:lang w:val="uk-UA"/>
-        </w:rPr>
-      </w:pPr>
-      <w:r>
-        <w:rPr>
-          <w:lang w:val="uk-UA"/>
-        </w:rPr>
-        <w:t>Завдання</w:t>
-      </w:r>
-    </w:p>
-    <w:p>
-      <w:pPr>
-        <w:rPr>
-          <w:lang w:val="uk-UA"/>
-        </w:rPr>
-      </w:pPr>
-      <w:r>
-        <w:rPr>
-          <w:lang w:val="uk-UA"/>
-        </w:rPr>
-        <w:t>Гіпотеза(користь, яку принесе робота при її використанні в майбутньому)</w:t>
-      </w:r>
-    </w:p>
-    <w:p>
-      <w:pPr>
-        <w:rPr>
-          <w:lang w:val="uk-UA"/>
-        </w:rPr>
-      </w:pPr>
-      <w:r>
-        <w:rPr>
-          <w:lang w:val="uk-UA"/>
-        </w:rPr>
         <w:t xml:space="preserve">Методи дослідження </w:t>
       </w:r>
     </w:p>
@@ -2641,9 +2646,53 @@
     <w:name w:val="Normal"/>
     <w:qFormat/>
   </w:style>
+  <w:style w:type="paragraph" w:styleId="Heading1">
+    <w:name w:val="heading 1"/>
+    <w:basedOn w:val="Normal"/>
+    <w:next w:val="Normal"/>
+    <w:link w:val="Heading1Char"/>
+    <w:uiPriority w:val="9"/>
+    <w:qFormat/>
+    <w:rsid w:val="00843DC6"/>
+    <w:pPr>
+      <w:keepNext/>
+      <w:keepLines/>
+      <w:spacing w:before="240" w:after="0"/>
+      <w:outlineLvl w:val="0"/>
+    </w:pPr>
+    <w:rPr>
+      <w:rFonts w:asciiTheme="majorHAnsi" w:eastAsiaTheme="majorEastAsia" w:hAnsiTheme="majorHAnsi" w:cstheme="majorBidi"/>
+      <w:color w:val="2E74B5" w:themeColor="accent1" w:themeShade="BF"/>
+      <w:sz w:val="32"/>
+      <w:szCs w:val="32"/>
+    </w:rPr>
+  </w:style>
+  <w:style w:type="paragraph" w:styleId="Heading2">
+    <w:name w:val="heading 2"/>
+    <w:basedOn w:val="Normal"/>
+    <w:next w:val="Normal"/>
+    <w:link w:val="Heading2Char"/>
+    <w:uiPriority w:val="9"/>
+    <w:unhideWhenUsed/>
+    <w:qFormat/>
+    <w:rsid w:val="00843DC6"/>
+    <w:pPr>
+      <w:keepNext/>
+      <w:keepLines/>
+      <w:spacing w:before="40" w:after="0"/>
+      <w:outlineLvl w:val="1"/>
+    </w:pPr>
+    <w:rPr>
+      <w:rFonts w:asciiTheme="majorHAnsi" w:eastAsiaTheme="majorEastAsia" w:hAnsiTheme="majorHAnsi" w:cstheme="majorBidi"/>
+      <w:color w:val="2E74B5" w:themeColor="accent1" w:themeShade="BF"/>
+      <w:sz w:val="26"/>
+      <w:szCs w:val="26"/>
+    </w:rPr>
+  </w:style>
   <w:style w:type="character" w:default="1" w:styleId="DefaultParagraphFont">
     <w:name w:val="Default Paragraph Font"/>
     <w:uiPriority w:val="1"/>
+    <w:semiHidden/>
     <w:unhideWhenUsed/>
   </w:style>
   <w:style w:type="table" w:default="1" w:styleId="TableNormal">
@@ -2688,6 +2737,32 @@
       <w:ind w:left="720"/>
       <w:contextualSpacing/>
     </w:pPr>
+  </w:style>
+  <w:style w:type="character" w:customStyle="1" w:styleId="Heading1Char">
+    <w:name w:val="Heading 1 Char"/>
+    <w:basedOn w:val="DefaultParagraphFont"/>
+    <w:link w:val="Heading1"/>
+    <w:uiPriority w:val="9"/>
+    <w:rsid w:val="00843DC6"/>
+    <w:rPr>
+      <w:rFonts w:asciiTheme="majorHAnsi" w:eastAsiaTheme="majorEastAsia" w:hAnsiTheme="majorHAnsi" w:cstheme="majorBidi"/>
+      <w:color w:val="2E74B5" w:themeColor="accent1" w:themeShade="BF"/>
+      <w:sz w:val="32"/>
+      <w:szCs w:val="32"/>
+    </w:rPr>
+  </w:style>
+  <w:style w:type="character" w:customStyle="1" w:styleId="Heading2Char">
+    <w:name w:val="Heading 2 Char"/>
+    <w:basedOn w:val="DefaultParagraphFont"/>
+    <w:link w:val="Heading2"/>
+    <w:uiPriority w:val="9"/>
+    <w:rsid w:val="00843DC6"/>
+    <w:rPr>
+      <w:rFonts w:asciiTheme="majorHAnsi" w:eastAsiaTheme="majorEastAsia" w:hAnsiTheme="majorHAnsi" w:cstheme="majorBidi"/>
+      <w:color w:val="2E74B5" w:themeColor="accent1" w:themeShade="BF"/>
+      <w:sz w:val="26"/>
+      <w:szCs w:val="26"/>
+    </w:rPr>
   </w:style>
 </w:styles>
 </file>

</xml_diff>

<commit_message>
Prepared first version of Vstup
</commit_message>
<xml_diff>
--- a/Вступ.docx
+++ b/Вступ.docx
@@ -13,7 +13,15 @@
         <w:rPr>
           <w:lang w:val="uk-UA"/>
         </w:rPr>
-        <w:t>Актуальність(Проблема)</w:t>
+        <w:t>Актуальність(Проблеми</w:t>
+      </w:r>
+      <w:bookmarkStart w:id="0" w:name="_GoBack"/>
+      <w:bookmarkEnd w:id="0"/>
+      <w:r>
+        <w:rPr>
+          <w:lang w:val="uk-UA"/>
+        </w:rPr>
+        <w:t>)</w:t>
       </w:r>
     </w:p>
     <w:p>
@@ -816,100 +824,42 @@
           <w:szCs w:val="28"/>
           <w:lang w:val="uk-UA"/>
         </w:rPr>
-        <w:t>Мета дипломної роботи – дослідити сучасну галузь ІТ – освіти та вимоги які ставить перед нею ІТ – галузь, порівняти досліджені данні та знайти шляхи до вирішення невідповідності.</w:t>
-      </w:r>
-    </w:p>
-    <w:p>
-      <w:pPr>
-        <w:rPr>
-          <w:lang w:val="uk-UA"/>
-        </w:rPr>
-      </w:pPr>
-      <w:r>
-        <w:rPr>
-          <w:lang w:val="uk-UA"/>
-        </w:rPr>
+        <w:t>Виходячи з попереднього пункту можемо сформулювати мету даної дипломної роботи. Мета дипломної роботи – проаналізувати недоліки нинішньої системи ІТ – освіти і знайти шляхи для вирішення знайдених проблем.</w:t>
+      </w:r>
+    </w:p>
+    <w:p>
+      <w:pPr>
+        <w:pStyle w:val="Heading1"/>
+        <w:rPr>
+          <w:lang w:val="uk-UA"/>
+        </w:rPr>
+      </w:pPr>
+      <w:r>
+        <w:rPr>
+          <w:lang w:val="uk-UA"/>
+        </w:rPr>
+        <w:lastRenderedPageBreak/>
         <w:t>Завдання</w:t>
       </w:r>
     </w:p>
     <w:p>
       <w:pPr>
-        <w:rPr>
-          <w:lang w:val="uk-UA"/>
-        </w:rPr>
-      </w:pPr>
-      <w:r>
-        <w:rPr>
-          <w:lang w:val="uk-UA"/>
-        </w:rPr>
-        <w:t>Гіпотеза(користь, яку принесе робота п</w:t>
-      </w:r>
-      <w:bookmarkStart w:id="0" w:name="_GoBack"/>
-      <w:bookmarkEnd w:id="0"/>
-      <w:r>
-        <w:rPr>
-          <w:lang w:val="uk-UA"/>
-        </w:rPr>
-        <w:t>ри її використанні в майбутньому)</w:t>
-      </w:r>
-    </w:p>
-    <w:p>
-      <w:pPr>
-        <w:rPr>
-          <w:lang w:val="uk-UA"/>
-        </w:rPr>
-      </w:pPr>
-      <w:r>
-        <w:rPr>
-          <w:lang w:val="uk-UA"/>
-        </w:rPr>
-        <w:lastRenderedPageBreak/>
-        <w:t xml:space="preserve">Методи дослідження </w:t>
-      </w:r>
-    </w:p>
-    <w:p>
-      <w:pPr>
-        <w:rPr>
-          <w:lang w:val="uk-UA"/>
-        </w:rPr>
-      </w:pPr>
-      <w:r>
-        <w:rPr>
-          <w:lang w:val="uk-UA"/>
-        </w:rPr>
-        <w:t xml:space="preserve">Наукова новизна </w:t>
-      </w:r>
-    </w:p>
-    <w:p>
-      <w:pPr>
-        <w:rPr>
-          <w:lang w:val="uk-UA"/>
-        </w:rPr>
-      </w:pPr>
-      <w:r>
-        <w:rPr>
-          <w:lang w:val="uk-UA"/>
-        </w:rPr>
-        <w:t>Практична к</w:t>
-      </w:r>
-      <w:r>
-        <w:rPr>
-          <w:lang w:val="uk-UA"/>
-        </w:rPr>
-        <w:t>ористь</w:t>
-      </w:r>
-    </w:p>
-    <w:p>
-      <w:pPr>
-        <w:rPr>
-          <w:lang w:val="uk-UA"/>
-        </w:rPr>
-      </w:pPr>
-      <w:r>
-        <w:rPr>
-          <w:lang w:val="uk-UA"/>
-        </w:rPr>
-        <w:t>Структура диплома(приблизна;))</w:t>
+        <w:spacing w:line="360" w:lineRule="auto"/>
+        <w:rPr>
+          <w:rFonts w:ascii="Times New Roman" w:hAnsi="Times New Roman" w:cs="Times New Roman"/>
+          <w:sz w:val="28"/>
+          <w:szCs w:val="28"/>
+          <w:lang w:val="uk-UA"/>
+        </w:rPr>
+      </w:pPr>
+      <w:r>
+        <w:rPr>
+          <w:rFonts w:ascii="Times New Roman" w:hAnsi="Times New Roman" w:cs="Times New Roman"/>
+          <w:sz w:val="28"/>
+          <w:szCs w:val="28"/>
+          <w:lang w:val="uk-UA"/>
+        </w:rPr>
+        <w:t>З огляду на поставлену мету дипломної роботи можна виділити наступні завдання:</w:t>
       </w:r>
     </w:p>
     <w:p>
@@ -917,35 +867,24 @@
         <w:pStyle w:val="ListParagraph"/>
         <w:numPr>
           <w:ilvl w:val="0"/>
-          <w:numId w:val="3"/>
+          <w:numId w:val="5"/>
         </w:numPr>
-        <w:rPr>
-          <w:lang w:val="uk-UA"/>
-        </w:rPr>
-      </w:pPr>
-      <w:r>
-        <w:rPr>
-          <w:lang w:val="uk-UA"/>
-        </w:rPr>
-        <w:t>Аналіз вдалих рішень</w:t>
-      </w:r>
-      <w:r>
-        <w:rPr>
-          <w:lang w:val="ru-UA"/>
-        </w:rPr>
-        <w:t xml:space="preserve"> як</w:t>
-      </w:r>
-      <w:r>
-        <w:rPr>
-          <w:lang w:val="uk-UA"/>
-        </w:rPr>
-        <w:t>і</w:t>
-      </w:r>
-      <w:r>
-        <w:rPr>
-          <w:lang w:val="ru-UA"/>
-        </w:rPr>
-        <w:t xml:space="preserve"> вже використовуються в ВНЗ</w:t>
+        <w:spacing w:line="360" w:lineRule="auto"/>
+        <w:rPr>
+          <w:rFonts w:ascii="Times New Roman" w:hAnsi="Times New Roman" w:cs="Times New Roman"/>
+          <w:sz w:val="28"/>
+          <w:szCs w:val="28"/>
+          <w:lang w:val="uk-UA"/>
+        </w:rPr>
+      </w:pPr>
+      <w:r>
+        <w:rPr>
+          <w:rFonts w:ascii="Times New Roman" w:hAnsi="Times New Roman" w:cs="Times New Roman"/>
+          <w:sz w:val="28"/>
+          <w:szCs w:val="28"/>
+          <w:lang w:val="uk-UA"/>
+        </w:rPr>
+        <w:t>Аналіз сучасних ІТ – напрямків та професій, визначення вимог які висуються сучасними ІТ- компаніями до починаючих розробників. Даний пункт допоможе краще розуміти до чого має прийти сучасна ІТ – освіта, адже якщо не рахуватись з умовами ринку освіта втрачає свій зміст. Також бажано розуміти не тільки вимоги, а і причини, по яким висуваються саме такі вимоги, адже це розуміння дозволить в наступних пунктах дипломної роботи знаходити більш гнучкі та оптимальні рішення для вищих навчальних закладів.</w:t>
       </w:r>
     </w:p>
     <w:p>
@@ -953,17 +892,24 @@
         <w:pStyle w:val="ListParagraph"/>
         <w:numPr>
           <w:ilvl w:val="0"/>
-          <w:numId w:val="3"/>
+          <w:numId w:val="5"/>
         </w:numPr>
-        <w:rPr>
-          <w:lang w:val="uk-UA"/>
-        </w:rPr>
-      </w:pPr>
-      <w:r>
-        <w:rPr>
-          <w:lang w:val="uk-UA"/>
-        </w:rPr>
-        <w:t>Аналіз можливостей співпраці ВНЗ і ІТ компаніями</w:t>
+        <w:spacing w:line="360" w:lineRule="auto"/>
+        <w:rPr>
+          <w:rFonts w:ascii="Times New Roman" w:hAnsi="Times New Roman" w:cs="Times New Roman"/>
+          <w:sz w:val="28"/>
+          <w:szCs w:val="28"/>
+          <w:lang w:val="uk-UA"/>
+        </w:rPr>
+      </w:pPr>
+      <w:r>
+        <w:rPr>
+          <w:rFonts w:ascii="Times New Roman" w:hAnsi="Times New Roman" w:cs="Times New Roman"/>
+          <w:sz w:val="28"/>
+          <w:szCs w:val="28"/>
+          <w:lang w:val="uk-UA"/>
+        </w:rPr>
+        <w:t>Аналіз сучасної системи освіти і ІТ-освіти в державних вузах. На основі досвіду вищих навчальних закладів Дніпра можна зрозуміти чого хочуть від навчання самі студенти, як вони краще засвоюють нові знання і тому подібне.</w:t>
       </w:r>
     </w:p>
     <w:p>
@@ -971,17 +917,24 @@
         <w:pStyle w:val="ListParagraph"/>
         <w:numPr>
           <w:ilvl w:val="0"/>
-          <w:numId w:val="3"/>
+          <w:numId w:val="5"/>
         </w:numPr>
-        <w:rPr>
-          <w:lang w:val="uk-UA"/>
-        </w:rPr>
-      </w:pPr>
-      <w:r>
-        <w:rPr>
-          <w:lang w:val="uk-UA"/>
-        </w:rPr>
-        <w:t>Пошук набору можливих рішень(бажано оформити у вигляді дерева рішень)</w:t>
+        <w:spacing w:line="360" w:lineRule="auto"/>
+        <w:rPr>
+          <w:rFonts w:ascii="Times New Roman" w:hAnsi="Times New Roman" w:cs="Times New Roman"/>
+          <w:sz w:val="28"/>
+          <w:szCs w:val="28"/>
+          <w:lang w:val="uk-UA"/>
+        </w:rPr>
+      </w:pPr>
+      <w:r>
+        <w:rPr>
+          <w:rFonts w:ascii="Times New Roman" w:hAnsi="Times New Roman" w:cs="Times New Roman"/>
+          <w:sz w:val="28"/>
+          <w:szCs w:val="28"/>
+          <w:lang w:val="uk-UA"/>
+        </w:rPr>
+        <w:t>Аналіз сучасних платних і безкоштовних курсів по підготовці ІТ – спеціалістів. Результатом таких курсів зазвичай є майже 100% влаштування студента на бажану роботу, тому є сенс проаналізувати досвід не державних навчальних закладів.</w:t>
       </w:r>
     </w:p>
     <w:p>
@@ -989,23 +942,255 @@
         <w:pStyle w:val="ListParagraph"/>
         <w:numPr>
           <w:ilvl w:val="0"/>
-          <w:numId w:val="3"/>
+          <w:numId w:val="5"/>
         </w:numPr>
-        <w:rPr>
-          <w:lang w:val="uk-UA"/>
-        </w:rPr>
-      </w:pPr>
-      <w:r>
-        <w:rPr>
-          <w:lang w:val="uk-UA"/>
-        </w:rPr>
-        <w:t>Фільтрація набору рішень з попереднього пункту</w:t>
-      </w:r>
-      <w:r>
-        <w:rPr>
+        <w:spacing w:line="360" w:lineRule="auto"/>
+        <w:rPr>
+          <w:rFonts w:ascii="Times New Roman" w:hAnsi="Times New Roman" w:cs="Times New Roman"/>
+          <w:sz w:val="28"/>
+          <w:szCs w:val="28"/>
+          <w:lang w:val="uk-UA"/>
+        </w:rPr>
+      </w:pPr>
+      <w:r>
+        <w:rPr>
+          <w:rFonts w:ascii="Times New Roman" w:hAnsi="Times New Roman" w:cs="Times New Roman"/>
+          <w:sz w:val="28"/>
+          <w:szCs w:val="28"/>
+          <w:lang w:val="uk-UA"/>
+        </w:rPr>
+        <w:t>Аналіз можливостей співпраці з ІТ – компаніями для досягнення відповідності ІТ – освіти вимогам сучасного ринку праці.</w:t>
+      </w:r>
+    </w:p>
+    <w:p>
+      <w:pPr>
+        <w:pStyle w:val="ListParagraph"/>
+        <w:numPr>
+          <w:ilvl w:val="0"/>
+          <w:numId w:val="5"/>
+        </w:numPr>
+        <w:spacing w:line="360" w:lineRule="auto"/>
+        <w:rPr>
+          <w:rFonts w:ascii="Times New Roman" w:hAnsi="Times New Roman" w:cs="Times New Roman"/>
+          <w:sz w:val="28"/>
+          <w:szCs w:val="28"/>
+          <w:lang w:val="uk-UA"/>
+        </w:rPr>
+      </w:pPr>
+      <w:r>
+        <w:rPr>
+          <w:rFonts w:ascii="Times New Roman" w:hAnsi="Times New Roman" w:cs="Times New Roman"/>
+          <w:sz w:val="28"/>
+          <w:szCs w:val="28"/>
+          <w:lang w:val="uk-UA"/>
+        </w:rPr>
+        <w:t>Пошук всіх можливих рішень вище перелічених проблем з урахуванням проведеного аналізу. Знайдені рішення бажано класифікувати, це допоможе в наступних пунктах дипломної роботи, при пошуку комплексного рішення поставленої в дипломі проблеми.</w:t>
+      </w:r>
+    </w:p>
+    <w:p>
+      <w:pPr>
+        <w:pStyle w:val="ListParagraph"/>
+        <w:numPr>
+          <w:ilvl w:val="0"/>
+          <w:numId w:val="5"/>
+        </w:numPr>
+        <w:spacing w:line="360" w:lineRule="auto"/>
+        <w:rPr>
+          <w:rFonts w:ascii="Times New Roman" w:hAnsi="Times New Roman" w:cs="Times New Roman"/>
+          <w:sz w:val="28"/>
+          <w:szCs w:val="28"/>
+          <w:lang w:val="uk-UA"/>
+        </w:rPr>
+      </w:pPr>
+      <w:r>
+        <w:rPr>
+          <w:rFonts w:ascii="Times New Roman" w:hAnsi="Times New Roman" w:cs="Times New Roman"/>
+          <w:sz w:val="28"/>
+          <w:szCs w:val="28"/>
+          <w:lang w:val="uk-UA"/>
+        </w:rPr>
+        <w:t>Фільтрація знайдених рішень на основі складності реалізації.</w:t>
+      </w:r>
+    </w:p>
+    <w:p>
+      <w:pPr>
+        <w:pStyle w:val="Heading1"/>
+        <w:spacing w:line="360" w:lineRule="auto"/>
+        <w:rPr>
+          <w:lang w:val="uk-UA"/>
+        </w:rPr>
+      </w:pPr>
+      <w:r>
+        <w:rPr>
+          <w:lang w:val="uk-UA"/>
+        </w:rPr>
+        <w:lastRenderedPageBreak/>
+        <w:t xml:space="preserve">Методи дослідження </w:t>
+      </w:r>
+    </w:p>
+    <w:p>
+      <w:pPr>
+        <w:pStyle w:val="ListParagraph"/>
+        <w:numPr>
+          <w:ilvl w:val="0"/>
+          <w:numId w:val="6"/>
+        </w:numPr>
+        <w:spacing w:line="360" w:lineRule="auto"/>
+        <w:rPr>
+          <w:rFonts w:ascii="Times New Roman" w:hAnsi="Times New Roman" w:cs="Times New Roman"/>
+          <w:sz w:val="28"/>
+          <w:szCs w:val="28"/>
+          <w:lang w:val="uk-UA"/>
+        </w:rPr>
+      </w:pPr>
+      <w:r>
+        <w:rPr>
+          <w:rFonts w:ascii="Times New Roman" w:hAnsi="Times New Roman" w:cs="Times New Roman"/>
+          <w:sz w:val="28"/>
+          <w:szCs w:val="28"/>
+          <w:lang w:val="uk-UA"/>
+        </w:rPr>
+        <w:t>Інтерв’ю – інформацію щодо недоліків сучасної системи освіти можна дізнатись від студентів які намагаються знайти роботу та від відповідних працівників ІТ – компаній які працюють з набором нового персоналу в компанії.</w:t>
+      </w:r>
+    </w:p>
+    <w:p>
+      <w:pPr>
+        <w:pStyle w:val="ListParagraph"/>
+        <w:numPr>
+          <w:ilvl w:val="0"/>
+          <w:numId w:val="6"/>
+        </w:numPr>
+        <w:spacing w:line="360" w:lineRule="auto"/>
+        <w:rPr>
+          <w:rFonts w:ascii="Times New Roman" w:hAnsi="Times New Roman" w:cs="Times New Roman"/>
+          <w:sz w:val="28"/>
+          <w:szCs w:val="28"/>
+          <w:lang w:val="uk-UA"/>
+        </w:rPr>
+      </w:pPr>
+      <w:r>
+        <w:rPr>
+          <w:rFonts w:ascii="Times New Roman" w:hAnsi="Times New Roman" w:cs="Times New Roman"/>
+          <w:sz w:val="28"/>
+          <w:szCs w:val="28"/>
+          <w:lang w:val="uk-UA"/>
+        </w:rPr>
+        <w:t>Моделювання та порівняння – після визначення можливих способів вирішення задачі дипломного проекта потрібно порівняти їх ефективність при реалізації та всі недоліки. Для цього можна використовувати моделювання та порівняння.</w:t>
+      </w:r>
+    </w:p>
+    <w:p>
+      <w:pPr>
+        <w:pStyle w:val="ListParagraph"/>
+        <w:spacing w:line="360" w:lineRule="auto"/>
+        <w:rPr>
+          <w:rFonts w:ascii="Times New Roman" w:hAnsi="Times New Roman" w:cs="Times New Roman"/>
+          <w:sz w:val="28"/>
+          <w:szCs w:val="28"/>
+          <w:lang w:val="uk-UA"/>
+        </w:rPr>
+      </w:pPr>
+    </w:p>
+    <w:p>
+      <w:pPr>
+        <w:pStyle w:val="Heading1"/>
+        <w:spacing w:line="360" w:lineRule="auto"/>
+        <w:rPr>
+          <w:lang w:val="uk-UA"/>
+        </w:rPr>
+      </w:pPr>
+      <w:r>
+        <w:rPr>
+          <w:lang w:val="uk-UA"/>
+        </w:rPr>
+        <w:t xml:space="preserve">Наукова новизна </w:t>
+      </w:r>
+    </w:p>
+    <w:p>
+      <w:pPr>
+        <w:spacing w:line="360" w:lineRule="auto"/>
+        <w:rPr>
+          <w:rFonts w:ascii="Times New Roman" w:hAnsi="Times New Roman" w:cs="Times New Roman"/>
+          <w:sz w:val="28"/>
+          <w:szCs w:val="28"/>
+          <w:lang w:val="uk-UA"/>
+        </w:rPr>
+      </w:pPr>
+      <w:r>
+        <w:rPr>
+          <w:rFonts w:ascii="Times New Roman" w:hAnsi="Times New Roman" w:cs="Times New Roman"/>
+          <w:sz w:val="28"/>
+          <w:szCs w:val="28"/>
+          <w:lang w:val="uk-UA"/>
+        </w:rPr>
+        <w:t>Потрібно провести аналіз робіт на цю тему…</w:t>
+      </w:r>
+    </w:p>
+    <w:p>
+      <w:pPr>
+        <w:pStyle w:val="Heading1"/>
+        <w:spacing w:line="360" w:lineRule="auto"/>
+        <w:rPr>
+          <w:lang w:val="uk-UA"/>
+        </w:rPr>
+      </w:pPr>
+      <w:r>
+        <w:rPr>
+          <w:lang w:val="uk-UA"/>
+        </w:rPr>
+        <w:t>Практична к</w:t>
+      </w:r>
+      <w:r>
+        <w:rPr>
+          <w:lang w:val="uk-UA"/>
+        </w:rPr>
+        <w:t>ористь</w:t>
+      </w:r>
+    </w:p>
+    <w:p>
+      <w:pPr>
+        <w:spacing w:line="360" w:lineRule="auto"/>
+        <w:rPr>
+          <w:rFonts w:ascii="Times New Roman" w:hAnsi="Times New Roman" w:cs="Times New Roman"/>
+          <w:sz w:val="28"/>
+          <w:szCs w:val="28"/>
+          <w:lang w:val="uk-UA"/>
+        </w:rPr>
+      </w:pPr>
+      <w:r>
+        <w:rPr>
+          <w:rFonts w:ascii="Times New Roman" w:hAnsi="Times New Roman" w:cs="Times New Roman"/>
+          <w:sz w:val="28"/>
+          <w:szCs w:val="28"/>
+          <w:lang w:val="uk-UA"/>
+        </w:rPr>
+        <w:t>Використання даної дипломної роботи на практиці моє допомогти сформувати або корегувати вектор розвитку</w:t>
+      </w:r>
+      <w:r>
+        <w:rPr>
+          <w:rFonts w:ascii="Times New Roman" w:hAnsi="Times New Roman" w:cs="Times New Roman"/>
+          <w:sz w:val="28"/>
+          <w:szCs w:val="28"/>
+          <w:lang w:val="uk-UA"/>
+        </w:rPr>
+        <w:t xml:space="preserve"> кафедр вищих навчальних закладів, які займаються </w:t>
+      </w:r>
+      <w:r>
+        <w:rPr>
+          <w:rFonts w:ascii="Times New Roman" w:hAnsi="Times New Roman" w:cs="Times New Roman"/>
+          <w:sz w:val="28"/>
+          <w:szCs w:val="28"/>
           <w:lang w:val="uk-UA"/>
         </w:rPr>
         <w:t xml:space="preserve"> </w:t>
+      </w:r>
+      <w:r>
+        <w:rPr>
+          <w:rFonts w:ascii="Times New Roman" w:hAnsi="Times New Roman" w:cs="Times New Roman"/>
+          <w:sz w:val="28"/>
+          <w:szCs w:val="28"/>
+          <w:lang w:val="uk-UA"/>
+        </w:rPr>
+        <w:t>підготовкою спеціалістів в області інформаційних технологій і забезпечити зростання рівня допомоги та важливості вищої освіти в формуванні ІТ – спеціаліста.</w:t>
       </w:r>
     </w:p>
     <w:p>
@@ -1894,6 +2079,92 @@
 <file path=word/numbering.xml><?xml version="1.0" encoding="utf-8"?>
 <w:numbering xmlns:wpc="http://schemas.microsoft.com/office/word/2010/wordprocessingCanvas" xmlns:cx="http://schemas.microsoft.com/office/drawing/2014/chartex" xmlns:cx1="http://schemas.microsoft.com/office/drawing/2015/9/8/chartex" xmlns:mc="http://schemas.openxmlformats.org/markup-compatibility/2006" xmlns:o="urn:schemas-microsoft-com:office:office" xmlns:r="http://schemas.openxmlformats.org/officeDocument/2006/relationships" xmlns:m="http://schemas.openxmlformats.org/officeDocument/2006/math" xmlns:v="urn:schemas-microsoft-com:vml" xmlns:wp14="http://schemas.microsoft.com/office/word/2010/wordprocessingDrawing" xmlns:wp="http://schemas.openxmlformats.org/drawingml/2006/wordprocessingDrawing" xmlns:w10="urn:schemas-microsoft-com:office:word" xmlns:w="http://schemas.openxmlformats.org/wordprocessingml/2006/main" xmlns:w14="http://schemas.microsoft.com/office/word/2010/wordml" xmlns:w15="http://schemas.microsoft.com/office/word/2012/wordml" xmlns:w16se="http://schemas.microsoft.com/office/word/2015/wordml/symex" xmlns:wpg="http://schemas.microsoft.com/office/word/2010/wordprocessingGroup" xmlns:wpi="http://schemas.microsoft.com/office/word/2010/wordprocessingInk" xmlns:wne="http://schemas.microsoft.com/office/word/2006/wordml" xmlns:wps="http://schemas.microsoft.com/office/word/2010/wordprocessingShape" mc:Ignorable="w14 w15 w16se wp14">
   <w:abstractNum w:abstractNumId="0" w15:restartNumberingAfterBreak="0">
+    <w:nsid w:val="0E796F69"/>
+    <w:multiLevelType w:val="hybridMultilevel"/>
+    <w:tmpl w:val="BD84F686"/>
+    <w:lvl w:ilvl="0" w:tplc="0409000F">
+      <w:start w:val="1"/>
+      <w:numFmt w:val="decimal"/>
+      <w:lvlText w:val="%1."/>
+      <w:lvlJc w:val="left"/>
+      <w:pPr>
+        <w:ind w:left="720" w:hanging="360"/>
+      </w:pPr>
+    </w:lvl>
+    <w:lvl w:ilvl="1" w:tplc="04090019" w:tentative="1">
+      <w:start w:val="1"/>
+      <w:numFmt w:val="lowerLetter"/>
+      <w:lvlText w:val="%2."/>
+      <w:lvlJc w:val="left"/>
+      <w:pPr>
+        <w:ind w:left="1440" w:hanging="360"/>
+      </w:pPr>
+    </w:lvl>
+    <w:lvl w:ilvl="2" w:tplc="0409001B" w:tentative="1">
+      <w:start w:val="1"/>
+      <w:numFmt w:val="lowerRoman"/>
+      <w:lvlText w:val="%3."/>
+      <w:lvlJc w:val="right"/>
+      <w:pPr>
+        <w:ind w:left="2160" w:hanging="180"/>
+      </w:pPr>
+    </w:lvl>
+    <w:lvl w:ilvl="3" w:tplc="0409000F" w:tentative="1">
+      <w:start w:val="1"/>
+      <w:numFmt w:val="decimal"/>
+      <w:lvlText w:val="%4."/>
+      <w:lvlJc w:val="left"/>
+      <w:pPr>
+        <w:ind w:left="2880" w:hanging="360"/>
+      </w:pPr>
+    </w:lvl>
+    <w:lvl w:ilvl="4" w:tplc="04090019" w:tentative="1">
+      <w:start w:val="1"/>
+      <w:numFmt w:val="lowerLetter"/>
+      <w:lvlText w:val="%5."/>
+      <w:lvlJc w:val="left"/>
+      <w:pPr>
+        <w:ind w:left="3600" w:hanging="360"/>
+      </w:pPr>
+    </w:lvl>
+    <w:lvl w:ilvl="5" w:tplc="0409001B" w:tentative="1">
+      <w:start w:val="1"/>
+      <w:numFmt w:val="lowerRoman"/>
+      <w:lvlText w:val="%6."/>
+      <w:lvlJc w:val="right"/>
+      <w:pPr>
+        <w:ind w:left="4320" w:hanging="180"/>
+      </w:pPr>
+    </w:lvl>
+    <w:lvl w:ilvl="6" w:tplc="0409000F" w:tentative="1">
+      <w:start w:val="1"/>
+      <w:numFmt w:val="decimal"/>
+      <w:lvlText w:val="%7."/>
+      <w:lvlJc w:val="left"/>
+      <w:pPr>
+        <w:ind w:left="5040" w:hanging="360"/>
+      </w:pPr>
+    </w:lvl>
+    <w:lvl w:ilvl="7" w:tplc="04090019" w:tentative="1">
+      <w:start w:val="1"/>
+      <w:numFmt w:val="lowerLetter"/>
+      <w:lvlText w:val="%8."/>
+      <w:lvlJc w:val="left"/>
+      <w:pPr>
+        <w:ind w:left="5760" w:hanging="360"/>
+      </w:pPr>
+    </w:lvl>
+    <w:lvl w:ilvl="8" w:tplc="0409001B" w:tentative="1">
+      <w:start w:val="1"/>
+      <w:numFmt w:val="lowerRoman"/>
+      <w:lvlText w:val="%9."/>
+      <w:lvlJc w:val="right"/>
+      <w:pPr>
+        <w:ind w:left="6480" w:hanging="180"/>
+      </w:pPr>
+    </w:lvl>
+  </w:abstractNum>
+  <w:abstractNum w:abstractNumId="1" w15:restartNumberingAfterBreak="0">
     <w:nsid w:val="290737E5"/>
     <w:multiLevelType w:val="hybridMultilevel"/>
     <w:tmpl w:val="14E057E8"/>
@@ -1979,7 +2250,7 @@
       </w:pPr>
     </w:lvl>
   </w:abstractNum>
-  <w:abstractNum w:abstractNumId="1" w15:restartNumberingAfterBreak="0">
+  <w:abstractNum w:abstractNumId="2" w15:restartNumberingAfterBreak="0">
     <w:nsid w:val="2FB5720C"/>
     <w:multiLevelType w:val="hybridMultilevel"/>
     <w:tmpl w:val="EFE6D49A"/>
@@ -2065,7 +2336,7 @@
       </w:pPr>
     </w:lvl>
   </w:abstractNum>
-  <w:abstractNum w:abstractNumId="2" w15:restartNumberingAfterBreak="0">
+  <w:abstractNum w:abstractNumId="3" w15:restartNumberingAfterBreak="0">
     <w:nsid w:val="496C6BF9"/>
     <w:multiLevelType w:val="hybridMultilevel"/>
     <w:tmpl w:val="ED465610"/>
@@ -2151,7 +2422,7 @@
       </w:pPr>
     </w:lvl>
   </w:abstractNum>
-  <w:abstractNum w:abstractNumId="3" w15:restartNumberingAfterBreak="0">
+  <w:abstractNum w:abstractNumId="4" w15:restartNumberingAfterBreak="0">
     <w:nsid w:val="50F101F9"/>
     <w:multiLevelType w:val="hybridMultilevel"/>
     <w:tmpl w:val="D0D0638A"/>
@@ -2237,17 +2508,109 @@
       </w:pPr>
     </w:lvl>
   </w:abstractNum>
+  <w:abstractNum w:abstractNumId="5" w15:restartNumberingAfterBreak="0">
+    <w:nsid w:val="58EC255B"/>
+    <w:multiLevelType w:val="hybridMultilevel"/>
+    <w:tmpl w:val="BCEAF5E2"/>
+    <w:lvl w:ilvl="0" w:tplc="0409000F">
+      <w:start w:val="1"/>
+      <w:numFmt w:val="decimal"/>
+      <w:lvlText w:val="%1."/>
+      <w:lvlJc w:val="left"/>
+      <w:pPr>
+        <w:ind w:left="720" w:hanging="360"/>
+      </w:pPr>
+    </w:lvl>
+    <w:lvl w:ilvl="1" w:tplc="04090019" w:tentative="1">
+      <w:start w:val="1"/>
+      <w:numFmt w:val="lowerLetter"/>
+      <w:lvlText w:val="%2."/>
+      <w:lvlJc w:val="left"/>
+      <w:pPr>
+        <w:ind w:left="1440" w:hanging="360"/>
+      </w:pPr>
+    </w:lvl>
+    <w:lvl w:ilvl="2" w:tplc="0409001B" w:tentative="1">
+      <w:start w:val="1"/>
+      <w:numFmt w:val="lowerRoman"/>
+      <w:lvlText w:val="%3."/>
+      <w:lvlJc w:val="right"/>
+      <w:pPr>
+        <w:ind w:left="2160" w:hanging="180"/>
+      </w:pPr>
+    </w:lvl>
+    <w:lvl w:ilvl="3" w:tplc="0409000F" w:tentative="1">
+      <w:start w:val="1"/>
+      <w:numFmt w:val="decimal"/>
+      <w:lvlText w:val="%4."/>
+      <w:lvlJc w:val="left"/>
+      <w:pPr>
+        <w:ind w:left="2880" w:hanging="360"/>
+      </w:pPr>
+    </w:lvl>
+    <w:lvl w:ilvl="4" w:tplc="04090019" w:tentative="1">
+      <w:start w:val="1"/>
+      <w:numFmt w:val="lowerLetter"/>
+      <w:lvlText w:val="%5."/>
+      <w:lvlJc w:val="left"/>
+      <w:pPr>
+        <w:ind w:left="3600" w:hanging="360"/>
+      </w:pPr>
+    </w:lvl>
+    <w:lvl w:ilvl="5" w:tplc="0409001B" w:tentative="1">
+      <w:start w:val="1"/>
+      <w:numFmt w:val="lowerRoman"/>
+      <w:lvlText w:val="%6."/>
+      <w:lvlJc w:val="right"/>
+      <w:pPr>
+        <w:ind w:left="4320" w:hanging="180"/>
+      </w:pPr>
+    </w:lvl>
+    <w:lvl w:ilvl="6" w:tplc="0409000F" w:tentative="1">
+      <w:start w:val="1"/>
+      <w:numFmt w:val="decimal"/>
+      <w:lvlText w:val="%7."/>
+      <w:lvlJc w:val="left"/>
+      <w:pPr>
+        <w:ind w:left="5040" w:hanging="360"/>
+      </w:pPr>
+    </w:lvl>
+    <w:lvl w:ilvl="7" w:tplc="04090019" w:tentative="1">
+      <w:start w:val="1"/>
+      <w:numFmt w:val="lowerLetter"/>
+      <w:lvlText w:val="%8."/>
+      <w:lvlJc w:val="left"/>
+      <w:pPr>
+        <w:ind w:left="5760" w:hanging="360"/>
+      </w:pPr>
+    </w:lvl>
+    <w:lvl w:ilvl="8" w:tplc="0409001B" w:tentative="1">
+      <w:start w:val="1"/>
+      <w:numFmt w:val="lowerRoman"/>
+      <w:lvlText w:val="%9."/>
+      <w:lvlJc w:val="right"/>
+      <w:pPr>
+        <w:ind w:left="6480" w:hanging="180"/>
+      </w:pPr>
+    </w:lvl>
+  </w:abstractNum>
   <w:num w:numId="1">
+    <w:abstractNumId w:val="2"/>
+  </w:num>
+  <w:num w:numId="2">
     <w:abstractNumId w:val="1"/>
   </w:num>
-  <w:num w:numId="2">
+  <w:num w:numId="3">
+    <w:abstractNumId w:val="3"/>
+  </w:num>
+  <w:num w:numId="4">
+    <w:abstractNumId w:val="4"/>
+  </w:num>
+  <w:num w:numId="5">
     <w:abstractNumId w:val="0"/>
   </w:num>
-  <w:num w:numId="3">
-    <w:abstractNumId w:val="2"/>
-  </w:num>
-  <w:num w:numId="4">
-    <w:abstractNumId w:val="3"/>
+  <w:num w:numId="6">
+    <w:abstractNumId w:val="5"/>
   </w:num>
 </w:numbering>
 </file>

</xml_diff>